<commit_message>
Updating till week 4 task
</commit_message>
<xml_diff>
--- a/Task doc.docx
+++ b/Task doc.docx
@@ -954,6 +954,310 @@
       </w:pPr>
       <w:r>
         <w:t>These implementations improved the system’s robustness, scalability, and security, laying a strong foundation for frontend integration and future feature expansion.</w:t>
+      </w:r>
+    </w:p>
+    <w:p>
+      <w:pPr>
+        <w:rPr>
+          <w:b/>
+          <w:bCs/>
+          <w:sz w:val="32"/>
+          <w:szCs w:val="32"/>
+        </w:rPr>
+      </w:pPr>
+      <w:r>
+        <w:rPr>
+          <w:b/>
+          <w:bCs/>
+          <w:sz w:val="32"/>
+          <w:szCs w:val="32"/>
+        </w:rPr>
+        <w:lastRenderedPageBreak/>
+        <w:t>WEEK 4:</w:t>
+      </w:r>
+    </w:p>
+    <w:p>
+      <w:pPr>
+        <w:rPr>
+          <w:b/>
+          <w:bCs/>
+        </w:rPr>
+      </w:pPr>
+      <w:r>
+        <w:rPr>
+          <w:b/>
+          <w:bCs/>
+        </w:rPr>
+        <w:t>TASK GIVEN:</w:t>
+      </w:r>
+    </w:p>
+    <w:p>
+      <w:pPr>
+        <w:pStyle w:val="ListParagraph"/>
+        <w:numPr>
+          <w:ilvl w:val="0"/>
+          <w:numId w:val="19"/>
+        </w:numPr>
+      </w:pPr>
+      <w:r>
+        <w:t xml:space="preserve">Proposal model &amp; endpoints: freelancers submit proposals; clients view/manage </w:t>
+      </w:r>
+    </w:p>
+    <w:p>
+      <w:pPr>
+        <w:pStyle w:val="ListParagraph"/>
+        <w:numPr>
+          <w:ilvl w:val="0"/>
+          <w:numId w:val="19"/>
+        </w:numPr>
+      </w:pPr>
+      <w:r>
+        <w:t>proposals.</w:t>
+      </w:r>
+    </w:p>
+    <w:p>
+      <w:pPr>
+        <w:pStyle w:val="ListParagraph"/>
+        <w:numPr>
+          <w:ilvl w:val="0"/>
+          <w:numId w:val="19"/>
+        </w:numPr>
+      </w:pPr>
+      <w:r>
+        <w:t>Basic frontend pages: project feed, project details, proposal submission form.</w:t>
+      </w:r>
+    </w:p>
+    <w:p>
+      <w:pPr>
+        <w:rPr>
+          <w:b/>
+          <w:bCs/>
+        </w:rPr>
+      </w:pPr>
+      <w:r>
+        <w:rPr>
+          <w:b/>
+          <w:bCs/>
+        </w:rPr>
+        <w:t>LEARNING OUTCOMES:</w:t>
+      </w:r>
+    </w:p>
+    <w:p>
+      <w:pPr>
+        <w:pStyle w:val="ListParagraph"/>
+        <w:numPr>
+          <w:ilvl w:val="0"/>
+          <w:numId w:val="20"/>
+        </w:numPr>
+      </w:pPr>
+      <w:r>
+        <w:t>Understood and implemented role-based access control, differentiating functionalities between clients and freelancers.</w:t>
+      </w:r>
+    </w:p>
+    <w:p>
+      <w:pPr>
+        <w:pStyle w:val="ListParagraph"/>
+        <w:numPr>
+          <w:ilvl w:val="0"/>
+          <w:numId w:val="20"/>
+        </w:numPr>
+      </w:pPr>
+      <w:r>
+        <w:t>Gained practical experience in developing RESTful APIs using Django REST Framework.</w:t>
+      </w:r>
+    </w:p>
+    <w:p>
+      <w:pPr>
+        <w:pStyle w:val="ListParagraph"/>
+        <w:numPr>
+          <w:ilvl w:val="0"/>
+          <w:numId w:val="20"/>
+        </w:numPr>
+      </w:pPr>
+      <w:r>
+        <w:t>Learned to use JWT authentication to securely handle user sessions and API access.</w:t>
+      </w:r>
+    </w:p>
+    <w:p>
+      <w:pPr>
+        <w:pStyle w:val="ListParagraph"/>
+        <w:numPr>
+          <w:ilvl w:val="0"/>
+          <w:numId w:val="20"/>
+        </w:numPr>
+      </w:pPr>
+      <w:r>
+        <w:t>Developed skills in integrating a React frontend with backend APIs using Axios.</w:t>
+      </w:r>
+    </w:p>
+    <w:p>
+      <w:pPr>
+        <w:pStyle w:val="ListParagraph"/>
+        <w:numPr>
+          <w:ilvl w:val="0"/>
+          <w:numId w:val="20"/>
+        </w:numPr>
+      </w:pPr>
+      <w:r>
+        <w:t>Learned to implement dynamic routing in React for project feed and project detail pages.</w:t>
+      </w:r>
+    </w:p>
+    <w:p>
+      <w:pPr>
+        <w:pStyle w:val="ListParagraph"/>
+        <w:numPr>
+          <w:ilvl w:val="0"/>
+          <w:numId w:val="20"/>
+        </w:numPr>
+      </w:pPr>
+      <w:r>
+        <w:t>Improved debugging and error-handling skills by resolving authentication and permission-related issues.</w:t>
+      </w:r>
+    </w:p>
+    <w:p>
+      <w:pPr>
+        <w:rPr>
+          <w:b/>
+          <w:bCs/>
+        </w:rPr>
+      </w:pPr>
+      <w:r>
+        <w:rPr>
+          <w:b/>
+          <w:bCs/>
+        </w:rPr>
+        <w:t>CHALLENGES:</w:t>
+      </w:r>
+    </w:p>
+    <w:p>
+      <w:pPr>
+        <w:pStyle w:val="ListParagraph"/>
+        <w:numPr>
+          <w:ilvl w:val="0"/>
+          <w:numId w:val="21"/>
+        </w:numPr>
+      </w:pPr>
+      <w:r>
+        <w:t>Managing JWT token expiration and ensuring valid tokens during API requests.</w:t>
+      </w:r>
+    </w:p>
+    <w:p>
+      <w:pPr>
+        <w:pStyle w:val="ListParagraph"/>
+        <w:numPr>
+          <w:ilvl w:val="0"/>
+          <w:numId w:val="21"/>
+        </w:numPr>
+      </w:pPr>
+      <w:r>
+        <w:t>Correctly restricting proposal submission to freelancers while preventing client access.</w:t>
+      </w:r>
+    </w:p>
+    <w:p>
+      <w:pPr>
+        <w:pStyle w:val="ListParagraph"/>
+        <w:numPr>
+          <w:ilvl w:val="0"/>
+          <w:numId w:val="21"/>
+        </w:numPr>
+      </w:pPr>
+      <w:r>
+        <w:t>Understanding the difference between Django Admin permissions and API-level permissions.</w:t>
+      </w:r>
+    </w:p>
+    <w:p>
+      <w:pPr>
+        <w:pStyle w:val="ListParagraph"/>
+        <w:numPr>
+          <w:ilvl w:val="0"/>
+          <w:numId w:val="21"/>
+        </w:numPr>
+      </w:pPr>
+      <w:r>
+        <w:t>Handling frontend routing and component rendering issues.</w:t>
+      </w:r>
+    </w:p>
+    <w:p>
+      <w:pPr>
+        <w:pStyle w:val="ListParagraph"/>
+        <w:numPr>
+          <w:ilvl w:val="0"/>
+          <w:numId w:val="21"/>
+        </w:numPr>
+      </w:pPr>
+      <w:r>
+        <w:t>Debugging API errors such as 401 Unauthorized, 403 Forbidden, and 404 Not Found responses.</w:t>
+      </w:r>
+    </w:p>
+    <w:p>
+      <w:pPr>
+        <w:pStyle w:val="ListParagraph"/>
+        <w:numPr>
+          <w:ilvl w:val="0"/>
+          <w:numId w:val="21"/>
+        </w:numPr>
+      </w:pPr>
+      <w:r>
+        <w:t>Ensuring consistent data flow between frontend forms and backend serializers.</w:t>
+      </w:r>
+    </w:p>
+    <w:p>
+      <w:pPr>
+        <w:rPr>
+          <w:b/>
+          <w:bCs/>
+        </w:rPr>
+      </w:pPr>
+      <w:r>
+        <w:rPr>
+          <w:b/>
+          <w:bCs/>
+        </w:rPr>
+        <w:t>CONCLUSION:</w:t>
+      </w:r>
+    </w:p>
+    <w:p>
+      <w:pPr>
+        <w:pStyle w:val="ListParagraph"/>
+        <w:numPr>
+          <w:ilvl w:val="0"/>
+          <w:numId w:val="22"/>
+        </w:numPr>
+      </w:pPr>
+      <w:r>
+        <w:t>Implemented a secure proposal management system with proper role separation, allowing freelancers to submit proposals while clients view and manage them.</w:t>
+      </w:r>
+    </w:p>
+    <w:p>
+      <w:pPr>
+        <w:pStyle w:val="ListParagraph"/>
+        <w:numPr>
+          <w:ilvl w:val="0"/>
+          <w:numId w:val="22"/>
+        </w:numPr>
+      </w:pPr>
+      <w:r>
+        <w:t>Developed user-friendly frontend pages for project listing, project details, and proposal submission with seamless backend integration.</w:t>
+      </w:r>
+    </w:p>
+    <w:p>
+      <w:pPr>
+        <w:pStyle w:val="ListParagraph"/>
+        <w:numPr>
+          <w:ilvl w:val="0"/>
+          <w:numId w:val="22"/>
+        </w:numPr>
+      </w:pPr>
+      <w:r>
+        <w:t xml:space="preserve">Ensured secure and real-world full-stack functionality using JWT authentication, </w:t>
+      </w:r>
+      <w:proofErr w:type="gramStart"/>
+      <w:r>
+        <w:t>similar to</w:t>
+      </w:r>
+      <w:proofErr w:type="gramEnd"/>
+      <w:r>
+        <w:t xml:space="preserve"> professional freelance marketplace platforms.</w:t>
       </w:r>
     </w:p>
     <w:sectPr>
@@ -2108,6 +2412,119 @@
     </w:lvl>
   </w:abstractNum>
   <w:abstractNum w:abstractNumId="10" w15:restartNumberingAfterBreak="0">
+    <w:nsid w:val="4D0A2E56"/>
+    <w:multiLevelType w:val="hybridMultilevel"/>
+    <w:tmpl w:val="CAE2C78E"/>
+    <w:lvl w:ilvl="0" w:tplc="40090001">
+      <w:start w:val="1"/>
+      <w:numFmt w:val="bullet"/>
+      <w:lvlText w:val=""/>
+      <w:lvlJc w:val="left"/>
+      <w:pPr>
+        <w:ind w:left="720" w:hanging="360"/>
+      </w:pPr>
+      <w:rPr>
+        <w:rFonts w:ascii="Symbol" w:hAnsi="Symbol" w:hint="default"/>
+      </w:rPr>
+    </w:lvl>
+    <w:lvl w:ilvl="1" w:tplc="40090003" w:tentative="1">
+      <w:start w:val="1"/>
+      <w:numFmt w:val="bullet"/>
+      <w:lvlText w:val="o"/>
+      <w:lvlJc w:val="left"/>
+      <w:pPr>
+        <w:ind w:left="1440" w:hanging="360"/>
+      </w:pPr>
+      <w:rPr>
+        <w:rFonts w:ascii="Courier New" w:hAnsi="Courier New" w:cs="Courier New" w:hint="default"/>
+      </w:rPr>
+    </w:lvl>
+    <w:lvl w:ilvl="2" w:tplc="40090005" w:tentative="1">
+      <w:start w:val="1"/>
+      <w:numFmt w:val="bullet"/>
+      <w:lvlText w:val=""/>
+      <w:lvlJc w:val="left"/>
+      <w:pPr>
+        <w:ind w:left="2160" w:hanging="360"/>
+      </w:pPr>
+      <w:rPr>
+        <w:rFonts w:ascii="Wingdings" w:hAnsi="Wingdings" w:hint="default"/>
+      </w:rPr>
+    </w:lvl>
+    <w:lvl w:ilvl="3" w:tplc="40090001" w:tentative="1">
+      <w:start w:val="1"/>
+      <w:numFmt w:val="bullet"/>
+      <w:lvlText w:val=""/>
+      <w:lvlJc w:val="left"/>
+      <w:pPr>
+        <w:ind w:left="2880" w:hanging="360"/>
+      </w:pPr>
+      <w:rPr>
+        <w:rFonts w:ascii="Symbol" w:hAnsi="Symbol" w:hint="default"/>
+      </w:rPr>
+    </w:lvl>
+    <w:lvl w:ilvl="4" w:tplc="40090003" w:tentative="1">
+      <w:start w:val="1"/>
+      <w:numFmt w:val="bullet"/>
+      <w:lvlText w:val="o"/>
+      <w:lvlJc w:val="left"/>
+      <w:pPr>
+        <w:ind w:left="3600" w:hanging="360"/>
+      </w:pPr>
+      <w:rPr>
+        <w:rFonts w:ascii="Courier New" w:hAnsi="Courier New" w:cs="Courier New" w:hint="default"/>
+      </w:rPr>
+    </w:lvl>
+    <w:lvl w:ilvl="5" w:tplc="40090005" w:tentative="1">
+      <w:start w:val="1"/>
+      <w:numFmt w:val="bullet"/>
+      <w:lvlText w:val=""/>
+      <w:lvlJc w:val="left"/>
+      <w:pPr>
+        <w:ind w:left="4320" w:hanging="360"/>
+      </w:pPr>
+      <w:rPr>
+        <w:rFonts w:ascii="Wingdings" w:hAnsi="Wingdings" w:hint="default"/>
+      </w:rPr>
+    </w:lvl>
+    <w:lvl w:ilvl="6" w:tplc="40090001" w:tentative="1">
+      <w:start w:val="1"/>
+      <w:numFmt w:val="bullet"/>
+      <w:lvlText w:val=""/>
+      <w:lvlJc w:val="left"/>
+      <w:pPr>
+        <w:ind w:left="5040" w:hanging="360"/>
+      </w:pPr>
+      <w:rPr>
+        <w:rFonts w:ascii="Symbol" w:hAnsi="Symbol" w:hint="default"/>
+      </w:rPr>
+    </w:lvl>
+    <w:lvl w:ilvl="7" w:tplc="40090003" w:tentative="1">
+      <w:start w:val="1"/>
+      <w:numFmt w:val="bullet"/>
+      <w:lvlText w:val="o"/>
+      <w:lvlJc w:val="left"/>
+      <w:pPr>
+        <w:ind w:left="5760" w:hanging="360"/>
+      </w:pPr>
+      <w:rPr>
+        <w:rFonts w:ascii="Courier New" w:hAnsi="Courier New" w:cs="Courier New" w:hint="default"/>
+      </w:rPr>
+    </w:lvl>
+    <w:lvl w:ilvl="8" w:tplc="40090005" w:tentative="1">
+      <w:start w:val="1"/>
+      <w:numFmt w:val="bullet"/>
+      <w:lvlText w:val=""/>
+      <w:lvlJc w:val="left"/>
+      <w:pPr>
+        <w:ind w:left="6480" w:hanging="360"/>
+      </w:pPr>
+      <w:rPr>
+        <w:rFonts w:ascii="Wingdings" w:hAnsi="Wingdings" w:hint="default"/>
+      </w:rPr>
+    </w:lvl>
+  </w:abstractNum>
+  <w:abstractNum w:abstractNumId="11" w15:restartNumberingAfterBreak="0">
     <w:nsid w:val="54520A9E"/>
     <w:multiLevelType w:val="hybridMultilevel"/>
     <w:tmpl w:val="F5AA2196"/>
@@ -2219,7 +2636,7 @@
       </w:rPr>
     </w:lvl>
   </w:abstractNum>
-  <w:abstractNum w:abstractNumId="11" w15:restartNumberingAfterBreak="0">
+  <w:abstractNum w:abstractNumId="12" w15:restartNumberingAfterBreak="0">
     <w:nsid w:val="60254225"/>
     <w:multiLevelType w:val="hybridMultilevel"/>
     <w:tmpl w:val="BD40DEFC"/>
@@ -2332,7 +2749,7 @@
       </w:rPr>
     </w:lvl>
   </w:abstractNum>
-  <w:abstractNum w:abstractNumId="12" w15:restartNumberingAfterBreak="0">
+  <w:abstractNum w:abstractNumId="13" w15:restartNumberingAfterBreak="0">
     <w:nsid w:val="638B08B9"/>
     <w:multiLevelType w:val="hybridMultilevel"/>
     <w:tmpl w:val="C0DE9AD0"/>
@@ -2445,7 +2862,7 @@
       </w:rPr>
     </w:lvl>
   </w:abstractNum>
-  <w:abstractNum w:abstractNumId="13" w15:restartNumberingAfterBreak="0">
+  <w:abstractNum w:abstractNumId="14" w15:restartNumberingAfterBreak="0">
     <w:nsid w:val="65C15F04"/>
     <w:multiLevelType w:val="hybridMultilevel"/>
     <w:tmpl w:val="AAE22DC6"/>
@@ -2558,7 +2975,7 @@
       </w:rPr>
     </w:lvl>
   </w:abstractNum>
-  <w:abstractNum w:abstractNumId="14" w15:restartNumberingAfterBreak="0">
+  <w:abstractNum w:abstractNumId="15" w15:restartNumberingAfterBreak="0">
     <w:nsid w:val="65CC11E3"/>
     <w:multiLevelType w:val="hybridMultilevel"/>
     <w:tmpl w:val="D24E9F3E"/>
@@ -2671,7 +3088,7 @@
       </w:rPr>
     </w:lvl>
   </w:abstractNum>
-  <w:abstractNum w:abstractNumId="15" w15:restartNumberingAfterBreak="0">
+  <w:abstractNum w:abstractNumId="16" w15:restartNumberingAfterBreak="0">
     <w:nsid w:val="66C9697E"/>
     <w:multiLevelType w:val="hybridMultilevel"/>
     <w:tmpl w:val="C3B6C59A"/>
@@ -2784,7 +3201,120 @@
       </w:rPr>
     </w:lvl>
   </w:abstractNum>
-  <w:abstractNum w:abstractNumId="16" w15:restartNumberingAfterBreak="0">
+  <w:abstractNum w:abstractNumId="17" w15:restartNumberingAfterBreak="0">
+    <w:nsid w:val="6ACD0F01"/>
+    <w:multiLevelType w:val="hybridMultilevel"/>
+    <w:tmpl w:val="A7B68500"/>
+    <w:lvl w:ilvl="0" w:tplc="40090001">
+      <w:start w:val="1"/>
+      <w:numFmt w:val="bullet"/>
+      <w:lvlText w:val=""/>
+      <w:lvlJc w:val="left"/>
+      <w:pPr>
+        <w:ind w:left="720" w:hanging="360"/>
+      </w:pPr>
+      <w:rPr>
+        <w:rFonts w:ascii="Symbol" w:hAnsi="Symbol" w:hint="default"/>
+      </w:rPr>
+    </w:lvl>
+    <w:lvl w:ilvl="1" w:tplc="40090003" w:tentative="1">
+      <w:start w:val="1"/>
+      <w:numFmt w:val="bullet"/>
+      <w:lvlText w:val="o"/>
+      <w:lvlJc w:val="left"/>
+      <w:pPr>
+        <w:ind w:left="1440" w:hanging="360"/>
+      </w:pPr>
+      <w:rPr>
+        <w:rFonts w:ascii="Courier New" w:hAnsi="Courier New" w:cs="Courier New" w:hint="default"/>
+      </w:rPr>
+    </w:lvl>
+    <w:lvl w:ilvl="2" w:tplc="40090005" w:tentative="1">
+      <w:start w:val="1"/>
+      <w:numFmt w:val="bullet"/>
+      <w:lvlText w:val=""/>
+      <w:lvlJc w:val="left"/>
+      <w:pPr>
+        <w:ind w:left="2160" w:hanging="360"/>
+      </w:pPr>
+      <w:rPr>
+        <w:rFonts w:ascii="Wingdings" w:hAnsi="Wingdings" w:hint="default"/>
+      </w:rPr>
+    </w:lvl>
+    <w:lvl w:ilvl="3" w:tplc="40090001" w:tentative="1">
+      <w:start w:val="1"/>
+      <w:numFmt w:val="bullet"/>
+      <w:lvlText w:val=""/>
+      <w:lvlJc w:val="left"/>
+      <w:pPr>
+        <w:ind w:left="2880" w:hanging="360"/>
+      </w:pPr>
+      <w:rPr>
+        <w:rFonts w:ascii="Symbol" w:hAnsi="Symbol" w:hint="default"/>
+      </w:rPr>
+    </w:lvl>
+    <w:lvl w:ilvl="4" w:tplc="40090003" w:tentative="1">
+      <w:start w:val="1"/>
+      <w:numFmt w:val="bullet"/>
+      <w:lvlText w:val="o"/>
+      <w:lvlJc w:val="left"/>
+      <w:pPr>
+        <w:ind w:left="3600" w:hanging="360"/>
+      </w:pPr>
+      <w:rPr>
+        <w:rFonts w:ascii="Courier New" w:hAnsi="Courier New" w:cs="Courier New" w:hint="default"/>
+      </w:rPr>
+    </w:lvl>
+    <w:lvl w:ilvl="5" w:tplc="40090005" w:tentative="1">
+      <w:start w:val="1"/>
+      <w:numFmt w:val="bullet"/>
+      <w:lvlText w:val=""/>
+      <w:lvlJc w:val="left"/>
+      <w:pPr>
+        <w:ind w:left="4320" w:hanging="360"/>
+      </w:pPr>
+      <w:rPr>
+        <w:rFonts w:ascii="Wingdings" w:hAnsi="Wingdings" w:hint="default"/>
+      </w:rPr>
+    </w:lvl>
+    <w:lvl w:ilvl="6" w:tplc="40090001" w:tentative="1">
+      <w:start w:val="1"/>
+      <w:numFmt w:val="bullet"/>
+      <w:lvlText w:val=""/>
+      <w:lvlJc w:val="left"/>
+      <w:pPr>
+        <w:ind w:left="5040" w:hanging="360"/>
+      </w:pPr>
+      <w:rPr>
+        <w:rFonts w:ascii="Symbol" w:hAnsi="Symbol" w:hint="default"/>
+      </w:rPr>
+    </w:lvl>
+    <w:lvl w:ilvl="7" w:tplc="40090003" w:tentative="1">
+      <w:start w:val="1"/>
+      <w:numFmt w:val="bullet"/>
+      <w:lvlText w:val="o"/>
+      <w:lvlJc w:val="left"/>
+      <w:pPr>
+        <w:ind w:left="5760" w:hanging="360"/>
+      </w:pPr>
+      <w:rPr>
+        <w:rFonts w:ascii="Courier New" w:hAnsi="Courier New" w:cs="Courier New" w:hint="default"/>
+      </w:rPr>
+    </w:lvl>
+    <w:lvl w:ilvl="8" w:tplc="40090005" w:tentative="1">
+      <w:start w:val="1"/>
+      <w:numFmt w:val="bullet"/>
+      <w:lvlText w:val=""/>
+      <w:lvlJc w:val="left"/>
+      <w:pPr>
+        <w:ind w:left="6480" w:hanging="360"/>
+      </w:pPr>
+      <w:rPr>
+        <w:rFonts w:ascii="Wingdings" w:hAnsi="Wingdings" w:hint="default"/>
+      </w:rPr>
+    </w:lvl>
+  </w:abstractNum>
+  <w:abstractNum w:abstractNumId="18" w15:restartNumberingAfterBreak="0">
     <w:nsid w:val="6B015827"/>
     <w:multiLevelType w:val="hybridMultilevel"/>
     <w:tmpl w:val="55E226A2"/>
@@ -2897,7 +3427,233 @@
       </w:rPr>
     </w:lvl>
   </w:abstractNum>
-  <w:abstractNum w:abstractNumId="17" w15:restartNumberingAfterBreak="0">
+  <w:abstractNum w:abstractNumId="19" w15:restartNumberingAfterBreak="0">
+    <w:nsid w:val="6F625EC2"/>
+    <w:multiLevelType w:val="hybridMultilevel"/>
+    <w:tmpl w:val="2AE4B4D6"/>
+    <w:lvl w:ilvl="0" w:tplc="40090001">
+      <w:start w:val="1"/>
+      <w:numFmt w:val="bullet"/>
+      <w:lvlText w:val=""/>
+      <w:lvlJc w:val="left"/>
+      <w:pPr>
+        <w:ind w:left="720" w:hanging="360"/>
+      </w:pPr>
+      <w:rPr>
+        <w:rFonts w:ascii="Symbol" w:hAnsi="Symbol" w:hint="default"/>
+      </w:rPr>
+    </w:lvl>
+    <w:lvl w:ilvl="1" w:tplc="40090003" w:tentative="1">
+      <w:start w:val="1"/>
+      <w:numFmt w:val="bullet"/>
+      <w:lvlText w:val="o"/>
+      <w:lvlJc w:val="left"/>
+      <w:pPr>
+        <w:ind w:left="1440" w:hanging="360"/>
+      </w:pPr>
+      <w:rPr>
+        <w:rFonts w:ascii="Courier New" w:hAnsi="Courier New" w:cs="Courier New" w:hint="default"/>
+      </w:rPr>
+    </w:lvl>
+    <w:lvl w:ilvl="2" w:tplc="40090005" w:tentative="1">
+      <w:start w:val="1"/>
+      <w:numFmt w:val="bullet"/>
+      <w:lvlText w:val=""/>
+      <w:lvlJc w:val="left"/>
+      <w:pPr>
+        <w:ind w:left="2160" w:hanging="360"/>
+      </w:pPr>
+      <w:rPr>
+        <w:rFonts w:ascii="Wingdings" w:hAnsi="Wingdings" w:hint="default"/>
+      </w:rPr>
+    </w:lvl>
+    <w:lvl w:ilvl="3" w:tplc="40090001" w:tentative="1">
+      <w:start w:val="1"/>
+      <w:numFmt w:val="bullet"/>
+      <w:lvlText w:val=""/>
+      <w:lvlJc w:val="left"/>
+      <w:pPr>
+        <w:ind w:left="2880" w:hanging="360"/>
+      </w:pPr>
+      <w:rPr>
+        <w:rFonts w:ascii="Symbol" w:hAnsi="Symbol" w:hint="default"/>
+      </w:rPr>
+    </w:lvl>
+    <w:lvl w:ilvl="4" w:tplc="40090003" w:tentative="1">
+      <w:start w:val="1"/>
+      <w:numFmt w:val="bullet"/>
+      <w:lvlText w:val="o"/>
+      <w:lvlJc w:val="left"/>
+      <w:pPr>
+        <w:ind w:left="3600" w:hanging="360"/>
+      </w:pPr>
+      <w:rPr>
+        <w:rFonts w:ascii="Courier New" w:hAnsi="Courier New" w:cs="Courier New" w:hint="default"/>
+      </w:rPr>
+    </w:lvl>
+    <w:lvl w:ilvl="5" w:tplc="40090005" w:tentative="1">
+      <w:start w:val="1"/>
+      <w:numFmt w:val="bullet"/>
+      <w:lvlText w:val=""/>
+      <w:lvlJc w:val="left"/>
+      <w:pPr>
+        <w:ind w:left="4320" w:hanging="360"/>
+      </w:pPr>
+      <w:rPr>
+        <w:rFonts w:ascii="Wingdings" w:hAnsi="Wingdings" w:hint="default"/>
+      </w:rPr>
+    </w:lvl>
+    <w:lvl w:ilvl="6" w:tplc="40090001" w:tentative="1">
+      <w:start w:val="1"/>
+      <w:numFmt w:val="bullet"/>
+      <w:lvlText w:val=""/>
+      <w:lvlJc w:val="left"/>
+      <w:pPr>
+        <w:ind w:left="5040" w:hanging="360"/>
+      </w:pPr>
+      <w:rPr>
+        <w:rFonts w:ascii="Symbol" w:hAnsi="Symbol" w:hint="default"/>
+      </w:rPr>
+    </w:lvl>
+    <w:lvl w:ilvl="7" w:tplc="40090003" w:tentative="1">
+      <w:start w:val="1"/>
+      <w:numFmt w:val="bullet"/>
+      <w:lvlText w:val="o"/>
+      <w:lvlJc w:val="left"/>
+      <w:pPr>
+        <w:ind w:left="5760" w:hanging="360"/>
+      </w:pPr>
+      <w:rPr>
+        <w:rFonts w:ascii="Courier New" w:hAnsi="Courier New" w:cs="Courier New" w:hint="default"/>
+      </w:rPr>
+    </w:lvl>
+    <w:lvl w:ilvl="8" w:tplc="40090005" w:tentative="1">
+      <w:start w:val="1"/>
+      <w:numFmt w:val="bullet"/>
+      <w:lvlText w:val=""/>
+      <w:lvlJc w:val="left"/>
+      <w:pPr>
+        <w:ind w:left="6480" w:hanging="360"/>
+      </w:pPr>
+      <w:rPr>
+        <w:rFonts w:ascii="Wingdings" w:hAnsi="Wingdings" w:hint="default"/>
+      </w:rPr>
+    </w:lvl>
+  </w:abstractNum>
+  <w:abstractNum w:abstractNumId="20" w15:restartNumberingAfterBreak="0">
+    <w:nsid w:val="777C1447"/>
+    <w:multiLevelType w:val="hybridMultilevel"/>
+    <w:tmpl w:val="2416BB6C"/>
+    <w:lvl w:ilvl="0" w:tplc="40090001">
+      <w:start w:val="1"/>
+      <w:numFmt w:val="bullet"/>
+      <w:lvlText w:val=""/>
+      <w:lvlJc w:val="left"/>
+      <w:pPr>
+        <w:ind w:left="720" w:hanging="360"/>
+      </w:pPr>
+      <w:rPr>
+        <w:rFonts w:ascii="Symbol" w:hAnsi="Symbol" w:hint="default"/>
+      </w:rPr>
+    </w:lvl>
+    <w:lvl w:ilvl="1" w:tplc="40090003" w:tentative="1">
+      <w:start w:val="1"/>
+      <w:numFmt w:val="bullet"/>
+      <w:lvlText w:val="o"/>
+      <w:lvlJc w:val="left"/>
+      <w:pPr>
+        <w:ind w:left="1440" w:hanging="360"/>
+      </w:pPr>
+      <w:rPr>
+        <w:rFonts w:ascii="Courier New" w:hAnsi="Courier New" w:cs="Courier New" w:hint="default"/>
+      </w:rPr>
+    </w:lvl>
+    <w:lvl w:ilvl="2" w:tplc="40090005" w:tentative="1">
+      <w:start w:val="1"/>
+      <w:numFmt w:val="bullet"/>
+      <w:lvlText w:val=""/>
+      <w:lvlJc w:val="left"/>
+      <w:pPr>
+        <w:ind w:left="2160" w:hanging="360"/>
+      </w:pPr>
+      <w:rPr>
+        <w:rFonts w:ascii="Wingdings" w:hAnsi="Wingdings" w:hint="default"/>
+      </w:rPr>
+    </w:lvl>
+    <w:lvl w:ilvl="3" w:tplc="40090001" w:tentative="1">
+      <w:start w:val="1"/>
+      <w:numFmt w:val="bullet"/>
+      <w:lvlText w:val=""/>
+      <w:lvlJc w:val="left"/>
+      <w:pPr>
+        <w:ind w:left="2880" w:hanging="360"/>
+      </w:pPr>
+      <w:rPr>
+        <w:rFonts w:ascii="Symbol" w:hAnsi="Symbol" w:hint="default"/>
+      </w:rPr>
+    </w:lvl>
+    <w:lvl w:ilvl="4" w:tplc="40090003" w:tentative="1">
+      <w:start w:val="1"/>
+      <w:numFmt w:val="bullet"/>
+      <w:lvlText w:val="o"/>
+      <w:lvlJc w:val="left"/>
+      <w:pPr>
+        <w:ind w:left="3600" w:hanging="360"/>
+      </w:pPr>
+      <w:rPr>
+        <w:rFonts w:ascii="Courier New" w:hAnsi="Courier New" w:cs="Courier New" w:hint="default"/>
+      </w:rPr>
+    </w:lvl>
+    <w:lvl w:ilvl="5" w:tplc="40090005" w:tentative="1">
+      <w:start w:val="1"/>
+      <w:numFmt w:val="bullet"/>
+      <w:lvlText w:val=""/>
+      <w:lvlJc w:val="left"/>
+      <w:pPr>
+        <w:ind w:left="4320" w:hanging="360"/>
+      </w:pPr>
+      <w:rPr>
+        <w:rFonts w:ascii="Wingdings" w:hAnsi="Wingdings" w:hint="default"/>
+      </w:rPr>
+    </w:lvl>
+    <w:lvl w:ilvl="6" w:tplc="40090001" w:tentative="1">
+      <w:start w:val="1"/>
+      <w:numFmt w:val="bullet"/>
+      <w:lvlText w:val=""/>
+      <w:lvlJc w:val="left"/>
+      <w:pPr>
+        <w:ind w:left="5040" w:hanging="360"/>
+      </w:pPr>
+      <w:rPr>
+        <w:rFonts w:ascii="Symbol" w:hAnsi="Symbol" w:hint="default"/>
+      </w:rPr>
+    </w:lvl>
+    <w:lvl w:ilvl="7" w:tplc="40090003" w:tentative="1">
+      <w:start w:val="1"/>
+      <w:numFmt w:val="bullet"/>
+      <w:lvlText w:val="o"/>
+      <w:lvlJc w:val="left"/>
+      <w:pPr>
+        <w:ind w:left="5760" w:hanging="360"/>
+      </w:pPr>
+      <w:rPr>
+        <w:rFonts w:ascii="Courier New" w:hAnsi="Courier New" w:cs="Courier New" w:hint="default"/>
+      </w:rPr>
+    </w:lvl>
+    <w:lvl w:ilvl="8" w:tplc="40090005" w:tentative="1">
+      <w:start w:val="1"/>
+      <w:numFmt w:val="bullet"/>
+      <w:lvlText w:val=""/>
+      <w:lvlJc w:val="left"/>
+      <w:pPr>
+        <w:ind w:left="6480" w:hanging="360"/>
+      </w:pPr>
+      <w:rPr>
+        <w:rFonts w:ascii="Wingdings" w:hAnsi="Wingdings" w:hint="default"/>
+      </w:rPr>
+    </w:lvl>
+  </w:abstractNum>
+  <w:abstractNum w:abstractNumId="21" w15:restartNumberingAfterBreak="0">
     <w:nsid w:val="7E7D6259"/>
     <w:multiLevelType w:val="multilevel"/>
     <w:tmpl w:val="7A4E95CC"/>
@@ -3053,7 +3809,7 @@
     <w:abstractNumId w:val="1"/>
   </w:num>
   <w:num w:numId="3" w16cid:durableId="1090085842">
-    <w:abstractNumId w:val="10"/>
+    <w:abstractNumId w:val="11"/>
   </w:num>
   <w:num w:numId="4" w16cid:durableId="2094278168">
     <w:abstractNumId w:val="5"/>
@@ -3065,13 +3821,13 @@
     <w:abstractNumId w:val="7"/>
   </w:num>
   <w:num w:numId="7" w16cid:durableId="1572497750">
-    <w:abstractNumId w:val="13"/>
+    <w:abstractNumId w:val="14"/>
   </w:num>
   <w:num w:numId="8" w16cid:durableId="1857233425">
     <w:abstractNumId w:val="6"/>
   </w:num>
   <w:num w:numId="9" w16cid:durableId="1648245262">
-    <w:abstractNumId w:val="16"/>
+    <w:abstractNumId w:val="18"/>
   </w:num>
   <w:num w:numId="10" w16cid:durableId="1775203513">
     <w:abstractNumId w:val="3"/>
@@ -3080,7 +3836,7 @@
     <w:abstractNumId w:val="0"/>
   </w:num>
   <w:num w:numId="12" w16cid:durableId="1521235920">
-    <w:abstractNumId w:val="11"/>
+    <w:abstractNumId w:val="12"/>
   </w:num>
   <w:num w:numId="13" w16cid:durableId="1938437491">
     <w:abstractNumId w:val="8"/>
@@ -3089,16 +3845,28 @@
     <w:abstractNumId w:val="2"/>
   </w:num>
   <w:num w:numId="15" w16cid:durableId="807475260">
+    <w:abstractNumId w:val="16"/>
+  </w:num>
+  <w:num w:numId="16" w16cid:durableId="520751904">
+    <w:abstractNumId w:val="21"/>
+  </w:num>
+  <w:num w:numId="17" w16cid:durableId="967466663">
     <w:abstractNumId w:val="15"/>
   </w:num>
-  <w:num w:numId="16" w16cid:durableId="520751904">
+  <w:num w:numId="18" w16cid:durableId="1440640803">
+    <w:abstractNumId w:val="13"/>
+  </w:num>
+  <w:num w:numId="19" w16cid:durableId="245697195">
+    <w:abstractNumId w:val="19"/>
+  </w:num>
+  <w:num w:numId="20" w16cid:durableId="2014336664">
+    <w:abstractNumId w:val="10"/>
+  </w:num>
+  <w:num w:numId="21" w16cid:durableId="1493250954">
+    <w:abstractNumId w:val="20"/>
+  </w:num>
+  <w:num w:numId="22" w16cid:durableId="1349058828">
     <w:abstractNumId w:val="17"/>
-  </w:num>
-  <w:num w:numId="17" w16cid:durableId="967466663">
-    <w:abstractNumId w:val="14"/>
-  </w:num>
-  <w:num w:numId="18" w16cid:durableId="1440640803">
-    <w:abstractNumId w:val="12"/>
   </w:num>
 </w:numbering>
 </file>

</xml_diff>

<commit_message>
Updating till 5th week tasks
</commit_message>
<xml_diff>
--- a/Task doc.docx
+++ b/Task doc.docx
@@ -1260,6 +1260,284 @@
         <w:t xml:space="preserve"> professional freelance marketplace platforms.</w:t>
       </w:r>
     </w:p>
+    <w:p>
+      <w:pPr>
+        <w:rPr>
+          <w:b/>
+          <w:bCs/>
+          <w:sz w:val="32"/>
+          <w:szCs w:val="32"/>
+        </w:rPr>
+      </w:pPr>
+      <w:r>
+        <w:rPr>
+          <w:b/>
+          <w:bCs/>
+          <w:sz w:val="32"/>
+          <w:szCs w:val="32"/>
+        </w:rPr>
+        <w:lastRenderedPageBreak/>
+        <w:t>WEEK 5:</w:t>
+      </w:r>
+    </w:p>
+    <w:p>
+      <w:pPr>
+        <w:rPr>
+          <w:b/>
+          <w:bCs/>
+        </w:rPr>
+      </w:pPr>
+      <w:r>
+        <w:rPr>
+          <w:b/>
+          <w:bCs/>
+        </w:rPr>
+        <w:t>TASK GIVEN:</w:t>
+      </w:r>
+    </w:p>
+    <w:p>
+      <w:pPr>
+        <w:pStyle w:val="ListParagraph"/>
+        <w:numPr>
+          <w:ilvl w:val="0"/>
+          <w:numId w:val="23"/>
+        </w:numPr>
+      </w:pPr>
+      <w:r>
+        <w:t>Contract flow: create contract from accepted proposal and track status.</w:t>
+      </w:r>
+    </w:p>
+    <w:p>
+      <w:pPr>
+        <w:pStyle w:val="ListParagraph"/>
+        <w:numPr>
+          <w:ilvl w:val="0"/>
+          <w:numId w:val="23"/>
+        </w:numPr>
+      </w:pPr>
+      <w:r>
+        <w:t>Messaging APIs and simple UI (WebSocket optional; otherwise long-polling)</w:t>
+      </w:r>
+    </w:p>
+    <w:p>
+      <w:pPr>
+        <w:pStyle w:val="ListParagraph"/>
+      </w:pPr>
+    </w:p>
+    <w:p>
+      <w:pPr>
+        <w:rPr>
+          <w:b/>
+          <w:bCs/>
+        </w:rPr>
+      </w:pPr>
+      <w:r>
+        <w:rPr>
+          <w:b/>
+          <w:bCs/>
+        </w:rPr>
+        <w:t>LEARNING OUTCOMES:</w:t>
+      </w:r>
+    </w:p>
+    <w:p>
+      <w:pPr>
+        <w:pStyle w:val="ListParagraph"/>
+        <w:numPr>
+          <w:ilvl w:val="0"/>
+          <w:numId w:val="24"/>
+        </w:numPr>
+      </w:pPr>
+      <w:r>
+        <w:t>Gained hands-on experience in designing contract-based messaging systems using Django REST Framework.</w:t>
+      </w:r>
+    </w:p>
+    <w:p>
+      <w:pPr>
+        <w:pStyle w:val="ListParagraph"/>
+        <w:numPr>
+          <w:ilvl w:val="0"/>
+          <w:numId w:val="24"/>
+        </w:numPr>
+      </w:pPr>
+      <w:r>
+        <w:t>Learned to implement secure role-based communication between client and freelancer.</w:t>
+      </w:r>
+    </w:p>
+    <w:p>
+      <w:pPr>
+        <w:pStyle w:val="ListParagraph"/>
+        <w:numPr>
+          <w:ilvl w:val="0"/>
+          <w:numId w:val="24"/>
+        </w:numPr>
+      </w:pPr>
+      <w:r>
+        <w:t xml:space="preserve">Understood and applied long-polling to simulate real-time messaging without </w:t>
+      </w:r>
+      <w:proofErr w:type="spellStart"/>
+      <w:r>
+        <w:t>WebSockets</w:t>
+      </w:r>
+      <w:proofErr w:type="spellEnd"/>
+      <w:r>
+        <w:t>.</w:t>
+      </w:r>
+    </w:p>
+    <w:p>
+      <w:pPr>
+        <w:pStyle w:val="ListParagraph"/>
+        <w:numPr>
+          <w:ilvl w:val="0"/>
+          <w:numId w:val="24"/>
+        </w:numPr>
+      </w:pPr>
+      <w:r>
+        <w:t>Developed a React chat UI integrated with backend APIs for sending and receiving messages.</w:t>
+      </w:r>
+    </w:p>
+    <w:p>
+      <w:pPr>
+        <w:pStyle w:val="ListParagraph"/>
+        <w:numPr>
+          <w:ilvl w:val="0"/>
+          <w:numId w:val="24"/>
+        </w:numPr>
+      </w:pPr>
+      <w:r>
+        <w:t>Improved understanding of API authentication, polling mechanisms, and frontend–backend integration.</w:t>
+      </w:r>
+    </w:p>
+    <w:p>
+      <w:pPr>
+        <w:rPr>
+          <w:b/>
+          <w:bCs/>
+        </w:rPr>
+      </w:pPr>
+      <w:r>
+        <w:rPr>
+          <w:b/>
+          <w:bCs/>
+        </w:rPr>
+        <w:t>CHALLENGES:</w:t>
+      </w:r>
+    </w:p>
+    <w:p>
+      <w:pPr>
+        <w:pStyle w:val="ListParagraph"/>
+        <w:numPr>
+          <w:ilvl w:val="0"/>
+          <w:numId w:val="25"/>
+        </w:numPr>
+      </w:pPr>
+      <w:r>
+        <w:t>Handling authentication and authorization correctly to restrict messaging only to contract participants.</w:t>
+      </w:r>
+    </w:p>
+    <w:p>
+      <w:pPr>
+        <w:pStyle w:val="ListParagraph"/>
+        <w:numPr>
+          <w:ilvl w:val="0"/>
+          <w:numId w:val="25"/>
+        </w:numPr>
+      </w:pPr>
+      <w:r>
+        <w:t>Managing state updates and polling in React without causing unnecessary re-renders or warnings.</w:t>
+      </w:r>
+    </w:p>
+    <w:p>
+      <w:pPr>
+        <w:pStyle w:val="ListParagraph"/>
+        <w:numPr>
+          <w:ilvl w:val="0"/>
+          <w:numId w:val="25"/>
+        </w:numPr>
+      </w:pPr>
+      <w:r>
+        <w:t>Ensuring message synchronization between client and freelancer in near real-time.</w:t>
+      </w:r>
+    </w:p>
+    <w:p>
+      <w:pPr>
+        <w:pStyle w:val="ListParagraph"/>
+        <w:numPr>
+          <w:ilvl w:val="0"/>
+          <w:numId w:val="25"/>
+        </w:numPr>
+      </w:pPr>
+      <w:r>
+        <w:t>Debugging issues related to JWT token handling and API permissions.</w:t>
+      </w:r>
+    </w:p>
+    <w:p>
+      <w:pPr>
+        <w:pStyle w:val="ListParagraph"/>
+        <w:numPr>
+          <w:ilvl w:val="0"/>
+          <w:numId w:val="25"/>
+        </w:numPr>
+      </w:pPr>
+      <w:r>
+        <w:t xml:space="preserve">Maintaining clean UI </w:t>
+      </w:r>
+      <w:proofErr w:type="spellStart"/>
+      <w:r>
+        <w:t>behavior</w:t>
+      </w:r>
+      <w:proofErr w:type="spellEnd"/>
+      <w:r>
+        <w:t xml:space="preserve"> while integrating frequent API calls.</w:t>
+      </w:r>
+    </w:p>
+    <w:p>
+      <w:pPr>
+        <w:rPr>
+          <w:b/>
+          <w:bCs/>
+        </w:rPr>
+      </w:pPr>
+      <w:r>
+        <w:rPr>
+          <w:b/>
+          <w:bCs/>
+        </w:rPr>
+        <w:t>CONCLUSION:</w:t>
+      </w:r>
+    </w:p>
+    <w:p>
+      <w:pPr>
+        <w:pStyle w:val="ListParagraph"/>
+        <w:numPr>
+          <w:ilvl w:val="0"/>
+          <w:numId w:val="26"/>
+        </w:numPr>
+      </w:pPr>
+      <w:r>
+        <w:t xml:space="preserve">The messaging module was successfully implemented using REST APIs and long-polling, enabling secure and efficient communication between clients and freelancers. </w:t>
+      </w:r>
+    </w:p>
+    <w:p>
+      <w:pPr>
+        <w:pStyle w:val="ListParagraph"/>
+        <w:numPr>
+          <w:ilvl w:val="0"/>
+          <w:numId w:val="26"/>
+        </w:numPr>
+      </w:pPr>
+      <w:r>
+        <w:t xml:space="preserve">The solution meets the project requirements without relying on </w:t>
+      </w:r>
+      <w:proofErr w:type="spellStart"/>
+      <w:r>
+        <w:t>WebSockets</w:t>
+      </w:r>
+      <w:proofErr w:type="spellEnd"/>
+      <w:r>
+        <w:t>, while still providing a responsive chat experience. This implementation enhanced the overall functionality of the platform and strengthened understanding of real-time communication patterns in full-stack web applications.</w:t>
+      </w:r>
+    </w:p>
+    <w:p/>
     <w:sectPr>
       <w:pgSz w:w="11906" w:h="16838"/>
       <w:pgMar w:top="1440" w:right="1440" w:bottom="1440" w:left="1440" w:header="708" w:footer="708" w:gutter="0"/>
@@ -1279,6 +1557,119 @@
 <file path=word/numbering.xml><?xml version="1.0" encoding="utf-8"?>
 <w:numbering xmlns:wpc="http://schemas.microsoft.com/office/word/2010/wordprocessingCanvas" xmlns:cx="http://schemas.microsoft.com/office/drawing/2014/chartex" xmlns:cx1="http://schemas.microsoft.com/office/drawing/2015/9/8/chartex" xmlns:cx2="http://schemas.microsoft.com/office/drawing/2015/10/21/chartex" xmlns:cx3="http://schemas.microsoft.com/office/drawing/2016/5/9/chartex" xmlns:cx4="http://schemas.microsoft.com/office/drawing/2016/5/10/chartex" xmlns:cx5="http://schemas.microsoft.com/office/drawing/2016/5/11/chartex" xmlns:cx6="http://schemas.microsoft.com/office/drawing/2016/5/12/chartex" xmlns:cx7="http://schemas.microsoft.com/office/drawing/2016/5/13/chartex" xmlns:cx8="http://schemas.microsoft.com/office/drawing/2016/5/14/chartex" xmlns:mc="http://schemas.openxmlformats.org/markup-compatibility/2006" xmlns:aink="http://schemas.microsoft.com/office/drawing/2016/ink" xmlns:am3d="http://schemas.microsoft.com/office/drawing/2017/model3d" xmlns:o="urn:schemas-microsoft-com:office:office" xmlns:oel="http://schemas.microsoft.com/office/2019/extlst" xmlns:r="http://schemas.openxmlformats.org/officeDocument/2006/relationships" xmlns:m="http://schemas.openxmlformats.org/officeDocument/2006/math" xmlns:v="urn:schemas-microsoft-com:vml" xmlns:wp14="http://schemas.microsoft.com/office/word/2010/wordprocessingDrawing" xmlns:wp="http://schemas.openxmlformats.org/drawingml/2006/wordprocessingDrawing" xmlns:w10="urn:schemas-microsoft-com:office:word" xmlns:w="http://schemas.openxmlformats.org/wordprocessingml/2006/main" xmlns:w14="http://schemas.microsoft.com/office/word/2010/wordml" xmlns:w15="http://schemas.microsoft.com/office/word/2012/wordml" xmlns:w16cex="http://schemas.microsoft.com/office/word/2018/wordml/cex" xmlns:w16cid="http://schemas.microsoft.com/office/word/2016/wordml/cid" xmlns:w16="http://schemas.microsoft.com/office/word/2018/wordml" xmlns:w16du="http://schemas.microsoft.com/office/word/2023/wordml/word16du" xmlns:w16sdtdh="http://schemas.microsoft.com/office/word/2020/wordml/sdtdatahash" xmlns:w16sdtfl="http://schemas.microsoft.com/office/word/2024/wordml/sdtformatlock" xmlns:w16se="http://schemas.microsoft.com/office/word/2015/wordml/symex" xmlns:wpg="http://schemas.microsoft.com/office/word/2010/wordprocessingGroup" xmlns:wpi="http://schemas.microsoft.com/office/word/2010/wordprocessingInk" xmlns:wne="http://schemas.microsoft.com/office/word/2006/wordml" xmlns:wps="http://schemas.microsoft.com/office/word/2010/wordprocessingShape" mc:Ignorable="w14 w15 w16se w16cid w16 w16cex w16sdtdh w16sdtfl w16du wp14">
   <w:abstractNum w:abstractNumId="0" w15:restartNumberingAfterBreak="0">
+    <w:nsid w:val="00A43D99"/>
+    <w:multiLevelType w:val="hybridMultilevel"/>
+    <w:tmpl w:val="C3E49BAA"/>
+    <w:lvl w:ilvl="0" w:tplc="40090001">
+      <w:start w:val="1"/>
+      <w:numFmt w:val="bullet"/>
+      <w:lvlText w:val=""/>
+      <w:lvlJc w:val="left"/>
+      <w:pPr>
+        <w:ind w:left="720" w:hanging="360"/>
+      </w:pPr>
+      <w:rPr>
+        <w:rFonts w:ascii="Symbol" w:hAnsi="Symbol" w:hint="default"/>
+      </w:rPr>
+    </w:lvl>
+    <w:lvl w:ilvl="1" w:tplc="40090003" w:tentative="1">
+      <w:start w:val="1"/>
+      <w:numFmt w:val="bullet"/>
+      <w:lvlText w:val="o"/>
+      <w:lvlJc w:val="left"/>
+      <w:pPr>
+        <w:ind w:left="1440" w:hanging="360"/>
+      </w:pPr>
+      <w:rPr>
+        <w:rFonts w:ascii="Courier New" w:hAnsi="Courier New" w:cs="Courier New" w:hint="default"/>
+      </w:rPr>
+    </w:lvl>
+    <w:lvl w:ilvl="2" w:tplc="40090005" w:tentative="1">
+      <w:start w:val="1"/>
+      <w:numFmt w:val="bullet"/>
+      <w:lvlText w:val=""/>
+      <w:lvlJc w:val="left"/>
+      <w:pPr>
+        <w:ind w:left="2160" w:hanging="360"/>
+      </w:pPr>
+      <w:rPr>
+        <w:rFonts w:ascii="Wingdings" w:hAnsi="Wingdings" w:hint="default"/>
+      </w:rPr>
+    </w:lvl>
+    <w:lvl w:ilvl="3" w:tplc="40090001" w:tentative="1">
+      <w:start w:val="1"/>
+      <w:numFmt w:val="bullet"/>
+      <w:lvlText w:val=""/>
+      <w:lvlJc w:val="left"/>
+      <w:pPr>
+        <w:ind w:left="2880" w:hanging="360"/>
+      </w:pPr>
+      <w:rPr>
+        <w:rFonts w:ascii="Symbol" w:hAnsi="Symbol" w:hint="default"/>
+      </w:rPr>
+    </w:lvl>
+    <w:lvl w:ilvl="4" w:tplc="40090003" w:tentative="1">
+      <w:start w:val="1"/>
+      <w:numFmt w:val="bullet"/>
+      <w:lvlText w:val="o"/>
+      <w:lvlJc w:val="left"/>
+      <w:pPr>
+        <w:ind w:left="3600" w:hanging="360"/>
+      </w:pPr>
+      <w:rPr>
+        <w:rFonts w:ascii="Courier New" w:hAnsi="Courier New" w:cs="Courier New" w:hint="default"/>
+      </w:rPr>
+    </w:lvl>
+    <w:lvl w:ilvl="5" w:tplc="40090005" w:tentative="1">
+      <w:start w:val="1"/>
+      <w:numFmt w:val="bullet"/>
+      <w:lvlText w:val=""/>
+      <w:lvlJc w:val="left"/>
+      <w:pPr>
+        <w:ind w:left="4320" w:hanging="360"/>
+      </w:pPr>
+      <w:rPr>
+        <w:rFonts w:ascii="Wingdings" w:hAnsi="Wingdings" w:hint="default"/>
+      </w:rPr>
+    </w:lvl>
+    <w:lvl w:ilvl="6" w:tplc="40090001" w:tentative="1">
+      <w:start w:val="1"/>
+      <w:numFmt w:val="bullet"/>
+      <w:lvlText w:val=""/>
+      <w:lvlJc w:val="left"/>
+      <w:pPr>
+        <w:ind w:left="5040" w:hanging="360"/>
+      </w:pPr>
+      <w:rPr>
+        <w:rFonts w:ascii="Symbol" w:hAnsi="Symbol" w:hint="default"/>
+      </w:rPr>
+    </w:lvl>
+    <w:lvl w:ilvl="7" w:tplc="40090003" w:tentative="1">
+      <w:start w:val="1"/>
+      <w:numFmt w:val="bullet"/>
+      <w:lvlText w:val="o"/>
+      <w:lvlJc w:val="left"/>
+      <w:pPr>
+        <w:ind w:left="5760" w:hanging="360"/>
+      </w:pPr>
+      <w:rPr>
+        <w:rFonts w:ascii="Courier New" w:hAnsi="Courier New" w:cs="Courier New" w:hint="default"/>
+      </w:rPr>
+    </w:lvl>
+    <w:lvl w:ilvl="8" w:tplc="40090005" w:tentative="1">
+      <w:start w:val="1"/>
+      <w:numFmt w:val="bullet"/>
+      <w:lvlText w:val=""/>
+      <w:lvlJc w:val="left"/>
+      <w:pPr>
+        <w:ind w:left="6480" w:hanging="360"/>
+      </w:pPr>
+      <w:rPr>
+        <w:rFonts w:ascii="Wingdings" w:hAnsi="Wingdings" w:hint="default"/>
+      </w:rPr>
+    </w:lvl>
+  </w:abstractNum>
+  <w:abstractNum w:abstractNumId="1" w15:restartNumberingAfterBreak="0">
     <w:nsid w:val="021B0731"/>
     <w:multiLevelType w:val="hybridMultilevel"/>
     <w:tmpl w:val="47469EB2"/>
@@ -1391,7 +1782,120 @@
       </w:rPr>
     </w:lvl>
   </w:abstractNum>
-  <w:abstractNum w:abstractNumId="1" w15:restartNumberingAfterBreak="0">
+  <w:abstractNum w:abstractNumId="2" w15:restartNumberingAfterBreak="0">
+    <w:nsid w:val="0A2273B2"/>
+    <w:multiLevelType w:val="hybridMultilevel"/>
+    <w:tmpl w:val="66B8367E"/>
+    <w:lvl w:ilvl="0" w:tplc="40090001">
+      <w:start w:val="1"/>
+      <w:numFmt w:val="bullet"/>
+      <w:lvlText w:val=""/>
+      <w:lvlJc w:val="left"/>
+      <w:pPr>
+        <w:ind w:left="720" w:hanging="360"/>
+      </w:pPr>
+      <w:rPr>
+        <w:rFonts w:ascii="Symbol" w:hAnsi="Symbol" w:hint="default"/>
+      </w:rPr>
+    </w:lvl>
+    <w:lvl w:ilvl="1" w:tplc="40090003" w:tentative="1">
+      <w:start w:val="1"/>
+      <w:numFmt w:val="bullet"/>
+      <w:lvlText w:val="o"/>
+      <w:lvlJc w:val="left"/>
+      <w:pPr>
+        <w:ind w:left="1440" w:hanging="360"/>
+      </w:pPr>
+      <w:rPr>
+        <w:rFonts w:ascii="Courier New" w:hAnsi="Courier New" w:cs="Courier New" w:hint="default"/>
+      </w:rPr>
+    </w:lvl>
+    <w:lvl w:ilvl="2" w:tplc="40090005" w:tentative="1">
+      <w:start w:val="1"/>
+      <w:numFmt w:val="bullet"/>
+      <w:lvlText w:val=""/>
+      <w:lvlJc w:val="left"/>
+      <w:pPr>
+        <w:ind w:left="2160" w:hanging="360"/>
+      </w:pPr>
+      <w:rPr>
+        <w:rFonts w:ascii="Wingdings" w:hAnsi="Wingdings" w:hint="default"/>
+      </w:rPr>
+    </w:lvl>
+    <w:lvl w:ilvl="3" w:tplc="40090001" w:tentative="1">
+      <w:start w:val="1"/>
+      <w:numFmt w:val="bullet"/>
+      <w:lvlText w:val=""/>
+      <w:lvlJc w:val="left"/>
+      <w:pPr>
+        <w:ind w:left="2880" w:hanging="360"/>
+      </w:pPr>
+      <w:rPr>
+        <w:rFonts w:ascii="Symbol" w:hAnsi="Symbol" w:hint="default"/>
+      </w:rPr>
+    </w:lvl>
+    <w:lvl w:ilvl="4" w:tplc="40090003" w:tentative="1">
+      <w:start w:val="1"/>
+      <w:numFmt w:val="bullet"/>
+      <w:lvlText w:val="o"/>
+      <w:lvlJc w:val="left"/>
+      <w:pPr>
+        <w:ind w:left="3600" w:hanging="360"/>
+      </w:pPr>
+      <w:rPr>
+        <w:rFonts w:ascii="Courier New" w:hAnsi="Courier New" w:cs="Courier New" w:hint="default"/>
+      </w:rPr>
+    </w:lvl>
+    <w:lvl w:ilvl="5" w:tplc="40090005" w:tentative="1">
+      <w:start w:val="1"/>
+      <w:numFmt w:val="bullet"/>
+      <w:lvlText w:val=""/>
+      <w:lvlJc w:val="left"/>
+      <w:pPr>
+        <w:ind w:left="4320" w:hanging="360"/>
+      </w:pPr>
+      <w:rPr>
+        <w:rFonts w:ascii="Wingdings" w:hAnsi="Wingdings" w:hint="default"/>
+      </w:rPr>
+    </w:lvl>
+    <w:lvl w:ilvl="6" w:tplc="40090001" w:tentative="1">
+      <w:start w:val="1"/>
+      <w:numFmt w:val="bullet"/>
+      <w:lvlText w:val=""/>
+      <w:lvlJc w:val="left"/>
+      <w:pPr>
+        <w:ind w:left="5040" w:hanging="360"/>
+      </w:pPr>
+      <w:rPr>
+        <w:rFonts w:ascii="Symbol" w:hAnsi="Symbol" w:hint="default"/>
+      </w:rPr>
+    </w:lvl>
+    <w:lvl w:ilvl="7" w:tplc="40090003" w:tentative="1">
+      <w:start w:val="1"/>
+      <w:numFmt w:val="bullet"/>
+      <w:lvlText w:val="o"/>
+      <w:lvlJc w:val="left"/>
+      <w:pPr>
+        <w:ind w:left="5760" w:hanging="360"/>
+      </w:pPr>
+      <w:rPr>
+        <w:rFonts w:ascii="Courier New" w:hAnsi="Courier New" w:cs="Courier New" w:hint="default"/>
+      </w:rPr>
+    </w:lvl>
+    <w:lvl w:ilvl="8" w:tplc="40090005" w:tentative="1">
+      <w:start w:val="1"/>
+      <w:numFmt w:val="bullet"/>
+      <w:lvlText w:val=""/>
+      <w:lvlJc w:val="left"/>
+      <w:pPr>
+        <w:ind w:left="6480" w:hanging="360"/>
+      </w:pPr>
+      <w:rPr>
+        <w:rFonts w:ascii="Wingdings" w:hAnsi="Wingdings" w:hint="default"/>
+      </w:rPr>
+    </w:lvl>
+  </w:abstractNum>
+  <w:abstractNum w:abstractNumId="3" w15:restartNumberingAfterBreak="0">
     <w:nsid w:val="1B803F99"/>
     <w:multiLevelType w:val="hybridMultilevel"/>
     <w:tmpl w:val="4926CCEE"/>
@@ -1504,7 +2008,7 @@
       </w:rPr>
     </w:lvl>
   </w:abstractNum>
-  <w:abstractNum w:abstractNumId="2" w15:restartNumberingAfterBreak="0">
+  <w:abstractNum w:abstractNumId="4" w15:restartNumberingAfterBreak="0">
     <w:nsid w:val="1F814FDD"/>
     <w:multiLevelType w:val="hybridMultilevel"/>
     <w:tmpl w:val="2586016A"/>
@@ -1617,7 +2121,7 @@
       </w:rPr>
     </w:lvl>
   </w:abstractNum>
-  <w:abstractNum w:abstractNumId="3" w15:restartNumberingAfterBreak="0">
+  <w:abstractNum w:abstractNumId="5" w15:restartNumberingAfterBreak="0">
     <w:nsid w:val="23C20A93"/>
     <w:multiLevelType w:val="hybridMultilevel"/>
     <w:tmpl w:val="82F2DE08"/>
@@ -1730,7 +2234,7 @@
       </w:rPr>
     </w:lvl>
   </w:abstractNum>
-  <w:abstractNum w:abstractNumId="4" w15:restartNumberingAfterBreak="0">
+  <w:abstractNum w:abstractNumId="6" w15:restartNumberingAfterBreak="0">
     <w:nsid w:val="24C60442"/>
     <w:multiLevelType w:val="hybridMultilevel"/>
     <w:tmpl w:val="3320B020"/>
@@ -1842,7 +2346,7 @@
       </w:rPr>
     </w:lvl>
   </w:abstractNum>
-  <w:abstractNum w:abstractNumId="5" w15:restartNumberingAfterBreak="0">
+  <w:abstractNum w:abstractNumId="7" w15:restartNumberingAfterBreak="0">
     <w:nsid w:val="292475AC"/>
     <w:multiLevelType w:val="hybridMultilevel"/>
     <w:tmpl w:val="29B21EC4"/>
@@ -1955,7 +2459,7 @@
       </w:rPr>
     </w:lvl>
   </w:abstractNum>
-  <w:abstractNum w:abstractNumId="6" w15:restartNumberingAfterBreak="0">
+  <w:abstractNum w:abstractNumId="8" w15:restartNumberingAfterBreak="0">
     <w:nsid w:val="2DAD70F7"/>
     <w:multiLevelType w:val="hybridMultilevel"/>
     <w:tmpl w:val="0078579A"/>
@@ -2068,7 +2572,120 @@
       </w:rPr>
     </w:lvl>
   </w:abstractNum>
-  <w:abstractNum w:abstractNumId="7" w15:restartNumberingAfterBreak="0">
+  <w:abstractNum w:abstractNumId="9" w15:restartNumberingAfterBreak="0">
+    <w:nsid w:val="316B0D5B"/>
+    <w:multiLevelType w:val="hybridMultilevel"/>
+    <w:tmpl w:val="336052C6"/>
+    <w:lvl w:ilvl="0" w:tplc="40090001">
+      <w:start w:val="1"/>
+      <w:numFmt w:val="bullet"/>
+      <w:lvlText w:val=""/>
+      <w:lvlJc w:val="left"/>
+      <w:pPr>
+        <w:ind w:left="720" w:hanging="360"/>
+      </w:pPr>
+      <w:rPr>
+        <w:rFonts w:ascii="Symbol" w:hAnsi="Symbol" w:hint="default"/>
+      </w:rPr>
+    </w:lvl>
+    <w:lvl w:ilvl="1" w:tplc="40090003" w:tentative="1">
+      <w:start w:val="1"/>
+      <w:numFmt w:val="bullet"/>
+      <w:lvlText w:val="o"/>
+      <w:lvlJc w:val="left"/>
+      <w:pPr>
+        <w:ind w:left="1440" w:hanging="360"/>
+      </w:pPr>
+      <w:rPr>
+        <w:rFonts w:ascii="Courier New" w:hAnsi="Courier New" w:cs="Courier New" w:hint="default"/>
+      </w:rPr>
+    </w:lvl>
+    <w:lvl w:ilvl="2" w:tplc="40090005" w:tentative="1">
+      <w:start w:val="1"/>
+      <w:numFmt w:val="bullet"/>
+      <w:lvlText w:val=""/>
+      <w:lvlJc w:val="left"/>
+      <w:pPr>
+        <w:ind w:left="2160" w:hanging="360"/>
+      </w:pPr>
+      <w:rPr>
+        <w:rFonts w:ascii="Wingdings" w:hAnsi="Wingdings" w:hint="default"/>
+      </w:rPr>
+    </w:lvl>
+    <w:lvl w:ilvl="3" w:tplc="40090001" w:tentative="1">
+      <w:start w:val="1"/>
+      <w:numFmt w:val="bullet"/>
+      <w:lvlText w:val=""/>
+      <w:lvlJc w:val="left"/>
+      <w:pPr>
+        <w:ind w:left="2880" w:hanging="360"/>
+      </w:pPr>
+      <w:rPr>
+        <w:rFonts w:ascii="Symbol" w:hAnsi="Symbol" w:hint="default"/>
+      </w:rPr>
+    </w:lvl>
+    <w:lvl w:ilvl="4" w:tplc="40090003" w:tentative="1">
+      <w:start w:val="1"/>
+      <w:numFmt w:val="bullet"/>
+      <w:lvlText w:val="o"/>
+      <w:lvlJc w:val="left"/>
+      <w:pPr>
+        <w:ind w:left="3600" w:hanging="360"/>
+      </w:pPr>
+      <w:rPr>
+        <w:rFonts w:ascii="Courier New" w:hAnsi="Courier New" w:cs="Courier New" w:hint="default"/>
+      </w:rPr>
+    </w:lvl>
+    <w:lvl w:ilvl="5" w:tplc="40090005" w:tentative="1">
+      <w:start w:val="1"/>
+      <w:numFmt w:val="bullet"/>
+      <w:lvlText w:val=""/>
+      <w:lvlJc w:val="left"/>
+      <w:pPr>
+        <w:ind w:left="4320" w:hanging="360"/>
+      </w:pPr>
+      <w:rPr>
+        <w:rFonts w:ascii="Wingdings" w:hAnsi="Wingdings" w:hint="default"/>
+      </w:rPr>
+    </w:lvl>
+    <w:lvl w:ilvl="6" w:tplc="40090001" w:tentative="1">
+      <w:start w:val="1"/>
+      <w:numFmt w:val="bullet"/>
+      <w:lvlText w:val=""/>
+      <w:lvlJc w:val="left"/>
+      <w:pPr>
+        <w:ind w:left="5040" w:hanging="360"/>
+      </w:pPr>
+      <w:rPr>
+        <w:rFonts w:ascii="Symbol" w:hAnsi="Symbol" w:hint="default"/>
+      </w:rPr>
+    </w:lvl>
+    <w:lvl w:ilvl="7" w:tplc="40090003" w:tentative="1">
+      <w:start w:val="1"/>
+      <w:numFmt w:val="bullet"/>
+      <w:lvlText w:val="o"/>
+      <w:lvlJc w:val="left"/>
+      <w:pPr>
+        <w:ind w:left="5760" w:hanging="360"/>
+      </w:pPr>
+      <w:rPr>
+        <w:rFonts w:ascii="Courier New" w:hAnsi="Courier New" w:cs="Courier New" w:hint="default"/>
+      </w:rPr>
+    </w:lvl>
+    <w:lvl w:ilvl="8" w:tplc="40090005" w:tentative="1">
+      <w:start w:val="1"/>
+      <w:numFmt w:val="bullet"/>
+      <w:lvlText w:val=""/>
+      <w:lvlJc w:val="left"/>
+      <w:pPr>
+        <w:ind w:left="6480" w:hanging="360"/>
+      </w:pPr>
+      <w:rPr>
+        <w:rFonts w:ascii="Wingdings" w:hAnsi="Wingdings" w:hint="default"/>
+      </w:rPr>
+    </w:lvl>
+  </w:abstractNum>
+  <w:abstractNum w:abstractNumId="10" w15:restartNumberingAfterBreak="0">
     <w:nsid w:val="41CE3009"/>
     <w:multiLevelType w:val="hybridMultilevel"/>
     <w:tmpl w:val="15E2C20A"/>
@@ -2181,7 +2798,7 @@
       </w:rPr>
     </w:lvl>
   </w:abstractNum>
-  <w:abstractNum w:abstractNumId="8" w15:restartNumberingAfterBreak="0">
+  <w:abstractNum w:abstractNumId="11" w15:restartNumberingAfterBreak="0">
     <w:nsid w:val="488A0F16"/>
     <w:multiLevelType w:val="hybridMultilevel"/>
     <w:tmpl w:val="7B969234"/>
@@ -2294,7 +2911,7 @@
       </w:rPr>
     </w:lvl>
   </w:abstractNum>
-  <w:abstractNum w:abstractNumId="9" w15:restartNumberingAfterBreak="0">
+  <w:abstractNum w:abstractNumId="12" w15:restartNumberingAfterBreak="0">
     <w:nsid w:val="4B246D0C"/>
     <w:multiLevelType w:val="multilevel"/>
     <w:tmpl w:val="6F442762"/>
@@ -2411,7 +3028,7 @@
       </w:pPr>
     </w:lvl>
   </w:abstractNum>
-  <w:abstractNum w:abstractNumId="10" w15:restartNumberingAfterBreak="0">
+  <w:abstractNum w:abstractNumId="13" w15:restartNumberingAfterBreak="0">
     <w:nsid w:val="4D0A2E56"/>
     <w:multiLevelType w:val="hybridMultilevel"/>
     <w:tmpl w:val="CAE2C78E"/>
@@ -2524,7 +3141,120 @@
       </w:rPr>
     </w:lvl>
   </w:abstractNum>
-  <w:abstractNum w:abstractNumId="11" w15:restartNumberingAfterBreak="0">
+  <w:abstractNum w:abstractNumId="14" w15:restartNumberingAfterBreak="0">
+    <w:nsid w:val="4F595BE2"/>
+    <w:multiLevelType w:val="hybridMultilevel"/>
+    <w:tmpl w:val="574ECA40"/>
+    <w:lvl w:ilvl="0" w:tplc="40090001">
+      <w:start w:val="1"/>
+      <w:numFmt w:val="bullet"/>
+      <w:lvlText w:val=""/>
+      <w:lvlJc w:val="left"/>
+      <w:pPr>
+        <w:ind w:left="720" w:hanging="360"/>
+      </w:pPr>
+      <w:rPr>
+        <w:rFonts w:ascii="Symbol" w:hAnsi="Symbol" w:hint="default"/>
+      </w:rPr>
+    </w:lvl>
+    <w:lvl w:ilvl="1" w:tplc="40090003" w:tentative="1">
+      <w:start w:val="1"/>
+      <w:numFmt w:val="bullet"/>
+      <w:lvlText w:val="o"/>
+      <w:lvlJc w:val="left"/>
+      <w:pPr>
+        <w:ind w:left="1440" w:hanging="360"/>
+      </w:pPr>
+      <w:rPr>
+        <w:rFonts w:ascii="Courier New" w:hAnsi="Courier New" w:cs="Courier New" w:hint="default"/>
+      </w:rPr>
+    </w:lvl>
+    <w:lvl w:ilvl="2" w:tplc="40090005" w:tentative="1">
+      <w:start w:val="1"/>
+      <w:numFmt w:val="bullet"/>
+      <w:lvlText w:val=""/>
+      <w:lvlJc w:val="left"/>
+      <w:pPr>
+        <w:ind w:left="2160" w:hanging="360"/>
+      </w:pPr>
+      <w:rPr>
+        <w:rFonts w:ascii="Wingdings" w:hAnsi="Wingdings" w:hint="default"/>
+      </w:rPr>
+    </w:lvl>
+    <w:lvl w:ilvl="3" w:tplc="40090001" w:tentative="1">
+      <w:start w:val="1"/>
+      <w:numFmt w:val="bullet"/>
+      <w:lvlText w:val=""/>
+      <w:lvlJc w:val="left"/>
+      <w:pPr>
+        <w:ind w:left="2880" w:hanging="360"/>
+      </w:pPr>
+      <w:rPr>
+        <w:rFonts w:ascii="Symbol" w:hAnsi="Symbol" w:hint="default"/>
+      </w:rPr>
+    </w:lvl>
+    <w:lvl w:ilvl="4" w:tplc="40090003" w:tentative="1">
+      <w:start w:val="1"/>
+      <w:numFmt w:val="bullet"/>
+      <w:lvlText w:val="o"/>
+      <w:lvlJc w:val="left"/>
+      <w:pPr>
+        <w:ind w:left="3600" w:hanging="360"/>
+      </w:pPr>
+      <w:rPr>
+        <w:rFonts w:ascii="Courier New" w:hAnsi="Courier New" w:cs="Courier New" w:hint="default"/>
+      </w:rPr>
+    </w:lvl>
+    <w:lvl w:ilvl="5" w:tplc="40090005" w:tentative="1">
+      <w:start w:val="1"/>
+      <w:numFmt w:val="bullet"/>
+      <w:lvlText w:val=""/>
+      <w:lvlJc w:val="left"/>
+      <w:pPr>
+        <w:ind w:left="4320" w:hanging="360"/>
+      </w:pPr>
+      <w:rPr>
+        <w:rFonts w:ascii="Wingdings" w:hAnsi="Wingdings" w:hint="default"/>
+      </w:rPr>
+    </w:lvl>
+    <w:lvl w:ilvl="6" w:tplc="40090001" w:tentative="1">
+      <w:start w:val="1"/>
+      <w:numFmt w:val="bullet"/>
+      <w:lvlText w:val=""/>
+      <w:lvlJc w:val="left"/>
+      <w:pPr>
+        <w:ind w:left="5040" w:hanging="360"/>
+      </w:pPr>
+      <w:rPr>
+        <w:rFonts w:ascii="Symbol" w:hAnsi="Symbol" w:hint="default"/>
+      </w:rPr>
+    </w:lvl>
+    <w:lvl w:ilvl="7" w:tplc="40090003" w:tentative="1">
+      <w:start w:val="1"/>
+      <w:numFmt w:val="bullet"/>
+      <w:lvlText w:val="o"/>
+      <w:lvlJc w:val="left"/>
+      <w:pPr>
+        <w:ind w:left="5760" w:hanging="360"/>
+      </w:pPr>
+      <w:rPr>
+        <w:rFonts w:ascii="Courier New" w:hAnsi="Courier New" w:cs="Courier New" w:hint="default"/>
+      </w:rPr>
+    </w:lvl>
+    <w:lvl w:ilvl="8" w:tplc="40090005" w:tentative="1">
+      <w:start w:val="1"/>
+      <w:numFmt w:val="bullet"/>
+      <w:lvlText w:val=""/>
+      <w:lvlJc w:val="left"/>
+      <w:pPr>
+        <w:ind w:left="6480" w:hanging="360"/>
+      </w:pPr>
+      <w:rPr>
+        <w:rFonts w:ascii="Wingdings" w:hAnsi="Wingdings" w:hint="default"/>
+      </w:rPr>
+    </w:lvl>
+  </w:abstractNum>
+  <w:abstractNum w:abstractNumId="15" w15:restartNumberingAfterBreak="0">
     <w:nsid w:val="54520A9E"/>
     <w:multiLevelType w:val="hybridMultilevel"/>
     <w:tmpl w:val="F5AA2196"/>
@@ -2636,7 +3366,7 @@
       </w:rPr>
     </w:lvl>
   </w:abstractNum>
-  <w:abstractNum w:abstractNumId="12" w15:restartNumberingAfterBreak="0">
+  <w:abstractNum w:abstractNumId="16" w15:restartNumberingAfterBreak="0">
     <w:nsid w:val="60254225"/>
     <w:multiLevelType w:val="hybridMultilevel"/>
     <w:tmpl w:val="BD40DEFC"/>
@@ -2749,7 +3479,7 @@
       </w:rPr>
     </w:lvl>
   </w:abstractNum>
-  <w:abstractNum w:abstractNumId="13" w15:restartNumberingAfterBreak="0">
+  <w:abstractNum w:abstractNumId="17" w15:restartNumberingAfterBreak="0">
     <w:nsid w:val="638B08B9"/>
     <w:multiLevelType w:val="hybridMultilevel"/>
     <w:tmpl w:val="C0DE9AD0"/>
@@ -2862,7 +3592,7 @@
       </w:rPr>
     </w:lvl>
   </w:abstractNum>
-  <w:abstractNum w:abstractNumId="14" w15:restartNumberingAfterBreak="0">
+  <w:abstractNum w:abstractNumId="18" w15:restartNumberingAfterBreak="0">
     <w:nsid w:val="65C15F04"/>
     <w:multiLevelType w:val="hybridMultilevel"/>
     <w:tmpl w:val="AAE22DC6"/>
@@ -2975,7 +3705,7 @@
       </w:rPr>
     </w:lvl>
   </w:abstractNum>
-  <w:abstractNum w:abstractNumId="15" w15:restartNumberingAfterBreak="0">
+  <w:abstractNum w:abstractNumId="19" w15:restartNumberingAfterBreak="0">
     <w:nsid w:val="65CC11E3"/>
     <w:multiLevelType w:val="hybridMultilevel"/>
     <w:tmpl w:val="D24E9F3E"/>
@@ -3088,7 +3818,7 @@
       </w:rPr>
     </w:lvl>
   </w:abstractNum>
-  <w:abstractNum w:abstractNumId="16" w15:restartNumberingAfterBreak="0">
+  <w:abstractNum w:abstractNumId="20" w15:restartNumberingAfterBreak="0">
     <w:nsid w:val="66C9697E"/>
     <w:multiLevelType w:val="hybridMultilevel"/>
     <w:tmpl w:val="C3B6C59A"/>
@@ -3201,7 +3931,7 @@
       </w:rPr>
     </w:lvl>
   </w:abstractNum>
-  <w:abstractNum w:abstractNumId="17" w15:restartNumberingAfterBreak="0">
+  <w:abstractNum w:abstractNumId="21" w15:restartNumberingAfterBreak="0">
     <w:nsid w:val="6ACD0F01"/>
     <w:multiLevelType w:val="hybridMultilevel"/>
     <w:tmpl w:val="A7B68500"/>
@@ -3314,7 +4044,7 @@
       </w:rPr>
     </w:lvl>
   </w:abstractNum>
-  <w:abstractNum w:abstractNumId="18" w15:restartNumberingAfterBreak="0">
+  <w:abstractNum w:abstractNumId="22" w15:restartNumberingAfterBreak="0">
     <w:nsid w:val="6B015827"/>
     <w:multiLevelType w:val="hybridMultilevel"/>
     <w:tmpl w:val="55E226A2"/>
@@ -3427,7 +4157,7 @@
       </w:rPr>
     </w:lvl>
   </w:abstractNum>
-  <w:abstractNum w:abstractNumId="19" w15:restartNumberingAfterBreak="0">
+  <w:abstractNum w:abstractNumId="23" w15:restartNumberingAfterBreak="0">
     <w:nsid w:val="6F625EC2"/>
     <w:multiLevelType w:val="hybridMultilevel"/>
     <w:tmpl w:val="2AE4B4D6"/>
@@ -3540,7 +4270,7 @@
       </w:rPr>
     </w:lvl>
   </w:abstractNum>
-  <w:abstractNum w:abstractNumId="20" w15:restartNumberingAfterBreak="0">
+  <w:abstractNum w:abstractNumId="24" w15:restartNumberingAfterBreak="0">
     <w:nsid w:val="777C1447"/>
     <w:multiLevelType w:val="hybridMultilevel"/>
     <w:tmpl w:val="2416BB6C"/>
@@ -3653,7 +4383,7 @@
       </w:rPr>
     </w:lvl>
   </w:abstractNum>
-  <w:abstractNum w:abstractNumId="21" w15:restartNumberingAfterBreak="0">
+  <w:abstractNum w:abstractNumId="25" w15:restartNumberingAfterBreak="0">
     <w:nsid w:val="7E7D6259"/>
     <w:multiLevelType w:val="multilevel"/>
     <w:tmpl w:val="7A4E95CC"/>
@@ -3803,70 +4533,82 @@
     </w:lvl>
   </w:abstractNum>
   <w:num w:numId="1" w16cid:durableId="302540296">
+    <w:abstractNumId w:val="12"/>
+  </w:num>
+  <w:num w:numId="2" w16cid:durableId="801533826">
+    <w:abstractNumId w:val="3"/>
+  </w:num>
+  <w:num w:numId="3" w16cid:durableId="1090085842">
+    <w:abstractNumId w:val="15"/>
+  </w:num>
+  <w:num w:numId="4" w16cid:durableId="2094278168">
+    <w:abstractNumId w:val="7"/>
+  </w:num>
+  <w:num w:numId="5" w16cid:durableId="1470631233">
+    <w:abstractNumId w:val="6"/>
+  </w:num>
+  <w:num w:numId="6" w16cid:durableId="292291985">
+    <w:abstractNumId w:val="10"/>
+  </w:num>
+  <w:num w:numId="7" w16cid:durableId="1572497750">
+    <w:abstractNumId w:val="18"/>
+  </w:num>
+  <w:num w:numId="8" w16cid:durableId="1857233425">
+    <w:abstractNumId w:val="8"/>
+  </w:num>
+  <w:num w:numId="9" w16cid:durableId="1648245262">
+    <w:abstractNumId w:val="22"/>
+  </w:num>
+  <w:num w:numId="10" w16cid:durableId="1775203513">
+    <w:abstractNumId w:val="5"/>
+  </w:num>
+  <w:num w:numId="11" w16cid:durableId="61604717">
+    <w:abstractNumId w:val="1"/>
+  </w:num>
+  <w:num w:numId="12" w16cid:durableId="1521235920">
+    <w:abstractNumId w:val="16"/>
+  </w:num>
+  <w:num w:numId="13" w16cid:durableId="1938437491">
+    <w:abstractNumId w:val="11"/>
+  </w:num>
+  <w:num w:numId="14" w16cid:durableId="2050760789">
+    <w:abstractNumId w:val="4"/>
+  </w:num>
+  <w:num w:numId="15" w16cid:durableId="807475260">
+    <w:abstractNumId w:val="20"/>
+  </w:num>
+  <w:num w:numId="16" w16cid:durableId="520751904">
+    <w:abstractNumId w:val="25"/>
+  </w:num>
+  <w:num w:numId="17" w16cid:durableId="967466663">
+    <w:abstractNumId w:val="19"/>
+  </w:num>
+  <w:num w:numId="18" w16cid:durableId="1440640803">
+    <w:abstractNumId w:val="17"/>
+  </w:num>
+  <w:num w:numId="19" w16cid:durableId="245697195">
+    <w:abstractNumId w:val="23"/>
+  </w:num>
+  <w:num w:numId="20" w16cid:durableId="2014336664">
+    <w:abstractNumId w:val="13"/>
+  </w:num>
+  <w:num w:numId="21" w16cid:durableId="1493250954">
+    <w:abstractNumId w:val="24"/>
+  </w:num>
+  <w:num w:numId="22" w16cid:durableId="1349058828">
+    <w:abstractNumId w:val="21"/>
+  </w:num>
+  <w:num w:numId="23" w16cid:durableId="225184161">
+    <w:abstractNumId w:val="2"/>
+  </w:num>
+  <w:num w:numId="24" w16cid:durableId="931279800">
+    <w:abstractNumId w:val="14"/>
+  </w:num>
+  <w:num w:numId="25" w16cid:durableId="594943502">
     <w:abstractNumId w:val="9"/>
   </w:num>
-  <w:num w:numId="2" w16cid:durableId="801533826">
-    <w:abstractNumId w:val="1"/>
-  </w:num>
-  <w:num w:numId="3" w16cid:durableId="1090085842">
-    <w:abstractNumId w:val="11"/>
-  </w:num>
-  <w:num w:numId="4" w16cid:durableId="2094278168">
-    <w:abstractNumId w:val="5"/>
-  </w:num>
-  <w:num w:numId="5" w16cid:durableId="1470631233">
-    <w:abstractNumId w:val="4"/>
-  </w:num>
-  <w:num w:numId="6" w16cid:durableId="292291985">
-    <w:abstractNumId w:val="7"/>
-  </w:num>
-  <w:num w:numId="7" w16cid:durableId="1572497750">
-    <w:abstractNumId w:val="14"/>
-  </w:num>
-  <w:num w:numId="8" w16cid:durableId="1857233425">
-    <w:abstractNumId w:val="6"/>
-  </w:num>
-  <w:num w:numId="9" w16cid:durableId="1648245262">
-    <w:abstractNumId w:val="18"/>
-  </w:num>
-  <w:num w:numId="10" w16cid:durableId="1775203513">
-    <w:abstractNumId w:val="3"/>
-  </w:num>
-  <w:num w:numId="11" w16cid:durableId="61604717">
+  <w:num w:numId="26" w16cid:durableId="84350710">
     <w:abstractNumId w:val="0"/>
-  </w:num>
-  <w:num w:numId="12" w16cid:durableId="1521235920">
-    <w:abstractNumId w:val="12"/>
-  </w:num>
-  <w:num w:numId="13" w16cid:durableId="1938437491">
-    <w:abstractNumId w:val="8"/>
-  </w:num>
-  <w:num w:numId="14" w16cid:durableId="2050760789">
-    <w:abstractNumId w:val="2"/>
-  </w:num>
-  <w:num w:numId="15" w16cid:durableId="807475260">
-    <w:abstractNumId w:val="16"/>
-  </w:num>
-  <w:num w:numId="16" w16cid:durableId="520751904">
-    <w:abstractNumId w:val="21"/>
-  </w:num>
-  <w:num w:numId="17" w16cid:durableId="967466663">
-    <w:abstractNumId w:val="15"/>
-  </w:num>
-  <w:num w:numId="18" w16cid:durableId="1440640803">
-    <w:abstractNumId w:val="13"/>
-  </w:num>
-  <w:num w:numId="19" w16cid:durableId="245697195">
-    <w:abstractNumId w:val="19"/>
-  </w:num>
-  <w:num w:numId="20" w16cid:durableId="2014336664">
-    <w:abstractNumId w:val="10"/>
-  </w:num>
-  <w:num w:numId="21" w16cid:durableId="1493250954">
-    <w:abstractNumId w:val="20"/>
-  </w:num>
-  <w:num w:numId="22" w16cid:durableId="1349058828">
-    <w:abstractNumId w:val="17"/>
   </w:num>
 </w:numbering>
 </file>

</xml_diff>

<commit_message>
Updating till week 6 tasks
</commit_message>
<xml_diff>
--- a/Task doc.docx
+++ b/Task doc.docx
@@ -1538,6 +1538,404 @@
       </w:r>
     </w:p>
     <w:p/>
+    <w:p>
+      <w:pPr>
+        <w:rPr>
+          <w:b/>
+          <w:bCs/>
+          <w:sz w:val="32"/>
+          <w:szCs w:val="32"/>
+        </w:rPr>
+      </w:pPr>
+      <w:r>
+        <w:rPr>
+          <w:b/>
+          <w:bCs/>
+          <w:sz w:val="32"/>
+          <w:szCs w:val="32"/>
+        </w:rPr>
+        <w:lastRenderedPageBreak/>
+        <w:t xml:space="preserve">WEEK </w:t>
+      </w:r>
+      <w:r>
+        <w:rPr>
+          <w:b/>
+          <w:bCs/>
+          <w:sz w:val="32"/>
+          <w:szCs w:val="32"/>
+        </w:rPr>
+        <w:t>6:</w:t>
+      </w:r>
+    </w:p>
+    <w:p>
+      <w:pPr>
+        <w:rPr>
+          <w:b/>
+          <w:bCs/>
+        </w:rPr>
+      </w:pPr>
+      <w:r>
+        <w:rPr>
+          <w:b/>
+          <w:bCs/>
+        </w:rPr>
+        <w:t>TASK GIVEN :</w:t>
+      </w:r>
+    </w:p>
+    <w:p>
+      <w:pPr>
+        <w:pStyle w:val="ListParagraph"/>
+        <w:numPr>
+          <w:ilvl w:val="0"/>
+          <w:numId w:val="27"/>
+        </w:numPr>
+      </w:pPr>
+      <w:r>
+        <w:t>Notification system (in-app / email placeholders).</w:t>
+      </w:r>
+    </w:p>
+    <w:p>
+      <w:pPr>
+        <w:pStyle w:val="ListParagraph"/>
+        <w:numPr>
+          <w:ilvl w:val="0"/>
+          <w:numId w:val="27"/>
+        </w:numPr>
+        <w:rPr>
+          <w:b/>
+          <w:bCs/>
+        </w:rPr>
+      </w:pPr>
+      <w:r>
+        <w:t>Add reviews &amp; rating flow post-completion.</w:t>
+      </w:r>
+    </w:p>
+    <w:p>
+      <w:pPr>
+        <w:pStyle w:val="ListParagraph"/>
+        <w:rPr>
+          <w:b/>
+          <w:bCs/>
+        </w:rPr>
+      </w:pPr>
+    </w:p>
+    <w:p>
+      <w:pPr>
+        <w:rPr>
+          <w:b/>
+          <w:bCs/>
+        </w:rPr>
+      </w:pPr>
+      <w:r>
+        <w:rPr>
+          <w:b/>
+          <w:bCs/>
+        </w:rPr>
+        <w:t>LEARNING OUTCOMES:</w:t>
+      </w:r>
+    </w:p>
+    <w:p>
+      <w:pPr>
+        <w:pStyle w:val="ListParagraph"/>
+        <w:numPr>
+          <w:ilvl w:val="0"/>
+          <w:numId w:val="28"/>
+        </w:numPr>
+      </w:pPr>
+      <w:r>
+        <w:t>Learned how to create in-app notifications for different user actions.</w:t>
+      </w:r>
+    </w:p>
+    <w:p>
+      <w:pPr>
+        <w:pStyle w:val="ListParagraph"/>
+        <w:numPr>
+          <w:ilvl w:val="0"/>
+          <w:numId w:val="28"/>
+        </w:numPr>
+      </w:pPr>
+      <w:r>
+        <w:t xml:space="preserve">Understood role-based </w:t>
+      </w:r>
+      <w:proofErr w:type="spellStart"/>
+      <w:r>
+        <w:t>behavior</w:t>
+      </w:r>
+      <w:proofErr w:type="spellEnd"/>
+      <w:r>
+        <w:t xml:space="preserve"> for client and freelancer.</w:t>
+      </w:r>
+    </w:p>
+    <w:p>
+      <w:pPr>
+        <w:pStyle w:val="ListParagraph"/>
+        <w:numPr>
+          <w:ilvl w:val="0"/>
+          <w:numId w:val="28"/>
+        </w:numPr>
+      </w:pPr>
+      <w:r>
+        <w:t>Gained experience in JWT authentication and secure APIs.</w:t>
+      </w:r>
+    </w:p>
+    <w:p>
+      <w:pPr>
+        <w:pStyle w:val="ListParagraph"/>
+        <w:numPr>
+          <w:ilvl w:val="0"/>
+          <w:numId w:val="28"/>
+        </w:numPr>
+      </w:pPr>
+      <w:r>
+        <w:t>Learned how to connect React frontend with Django backend.</w:t>
+      </w:r>
+    </w:p>
+    <w:p>
+      <w:pPr>
+        <w:pStyle w:val="ListParagraph"/>
+        <w:numPr>
+          <w:ilvl w:val="0"/>
+          <w:numId w:val="28"/>
+        </w:numPr>
+      </w:pPr>
+      <w:r>
+        <w:t>Implemented reviews and ratings only after contract completion.</w:t>
+      </w:r>
+    </w:p>
+    <w:p>
+      <w:pPr>
+        <w:pStyle w:val="ListParagraph"/>
+        <w:numPr>
+          <w:ilvl w:val="0"/>
+          <w:numId w:val="28"/>
+        </w:numPr>
+      </w:pPr>
+      <w:r>
+        <w:t>Improved understanding of database relationships between users, projects, and contracts.</w:t>
+      </w:r>
+    </w:p>
+    <w:p>
+      <w:pPr>
+        <w:pStyle w:val="ListParagraph"/>
+        <w:numPr>
+          <w:ilvl w:val="0"/>
+          <w:numId w:val="28"/>
+        </w:numPr>
+      </w:pPr>
+      <w:r>
+        <w:t>Learned to show UI elements conditionally based on status.</w:t>
+      </w:r>
+    </w:p>
+    <w:p>
+      <w:pPr>
+        <w:pStyle w:val="ListParagraph"/>
+      </w:pPr>
+    </w:p>
+    <w:p>
+      <w:pPr>
+        <w:rPr>
+          <w:b/>
+          <w:bCs/>
+        </w:rPr>
+      </w:pPr>
+      <w:r>
+        <w:rPr>
+          <w:b/>
+          <w:bCs/>
+        </w:rPr>
+        <w:t>CHALLENGES:</w:t>
+      </w:r>
+    </w:p>
+    <w:p>
+      <w:pPr>
+        <w:pStyle w:val="ListParagraph"/>
+        <w:numPr>
+          <w:ilvl w:val="0"/>
+          <w:numId w:val="29"/>
+        </w:numPr>
+      </w:pPr>
+      <w:r>
+        <w:t>Handling expired tokens during API calls.</w:t>
+      </w:r>
+    </w:p>
+    <w:p>
+      <w:pPr>
+        <w:pStyle w:val="ListParagraph"/>
+        <w:numPr>
+          <w:ilvl w:val="0"/>
+          <w:numId w:val="29"/>
+        </w:numPr>
+      </w:pPr>
+      <w:r>
+        <w:t>Identifying the correct project and contract IDs.</w:t>
+      </w:r>
+    </w:p>
+    <w:p>
+      <w:pPr>
+        <w:pStyle w:val="ListParagraph"/>
+        <w:numPr>
+          <w:ilvl w:val="0"/>
+          <w:numId w:val="29"/>
+        </w:numPr>
+      </w:pPr>
+      <w:r>
+        <w:t>Preventing users from submitting reviews before completion.</w:t>
+      </w:r>
+    </w:p>
+    <w:p>
+      <w:pPr>
+        <w:pStyle w:val="ListParagraph"/>
+        <w:numPr>
+          <w:ilvl w:val="0"/>
+          <w:numId w:val="29"/>
+        </w:numPr>
+      </w:pPr>
+      <w:r>
+        <w:t>Fixing undefined data issues in frontend.</w:t>
+      </w:r>
+    </w:p>
+    <w:p>
+      <w:pPr>
+        <w:pStyle w:val="ListParagraph"/>
+        <w:numPr>
+          <w:ilvl w:val="0"/>
+          <w:numId w:val="29"/>
+        </w:numPr>
+      </w:pPr>
+      <w:r>
+        <w:t>Managing state updates in React.</w:t>
+      </w:r>
+    </w:p>
+    <w:p>
+      <w:pPr>
+        <w:pStyle w:val="ListParagraph"/>
+        <w:numPr>
+          <w:ilvl w:val="0"/>
+          <w:numId w:val="29"/>
+        </w:numPr>
+      </w:pPr>
+      <w:r>
+        <w:t>Avoiding duplicate reviews for the same project.</w:t>
+      </w:r>
+    </w:p>
+    <w:p>
+      <w:pPr>
+        <w:pStyle w:val="ListParagraph"/>
+        <w:numPr>
+          <w:ilvl w:val="0"/>
+          <w:numId w:val="29"/>
+        </w:numPr>
+      </w:pPr>
+      <w:r>
+        <w:t>Debugging backend and frontend integration issues.</w:t>
+      </w:r>
+    </w:p>
+    <w:p>
+      <w:pPr>
+        <w:pStyle w:val="ListParagraph"/>
+      </w:pPr>
+    </w:p>
+    <w:p>
+      <w:pPr>
+        <w:rPr>
+          <w:b/>
+          <w:bCs/>
+        </w:rPr>
+      </w:pPr>
+      <w:r>
+        <w:rPr>
+          <w:b/>
+          <w:bCs/>
+        </w:rPr>
+        <w:t>CONCLUSION:</w:t>
+      </w:r>
+    </w:p>
+    <w:p>
+      <w:pPr>
+        <w:pStyle w:val="ListParagraph"/>
+        <w:numPr>
+          <w:ilvl w:val="0"/>
+          <w:numId w:val="30"/>
+        </w:numPr>
+      </w:pPr>
+      <w:r>
+        <w:t>The notification system helps users stay informed about important actions.</w:t>
+      </w:r>
+    </w:p>
+    <w:p>
+      <w:pPr>
+        <w:pStyle w:val="ListParagraph"/>
+        <w:numPr>
+          <w:ilvl w:val="0"/>
+          <w:numId w:val="30"/>
+        </w:numPr>
+      </w:pPr>
+      <w:r>
+        <w:t>Reviews and ratings improve trust between clients and freelancers.</w:t>
+      </w:r>
+    </w:p>
+    <w:p>
+      <w:pPr>
+        <w:pStyle w:val="ListParagraph"/>
+        <w:numPr>
+          <w:ilvl w:val="0"/>
+          <w:numId w:val="30"/>
+        </w:numPr>
+      </w:pPr>
+      <w:r>
+        <w:t>The system enforces proper rules and validations.</w:t>
+      </w:r>
+    </w:p>
+    <w:p>
+      <w:pPr>
+        <w:pStyle w:val="ListParagraph"/>
+        <w:numPr>
+          <w:ilvl w:val="0"/>
+          <w:numId w:val="30"/>
+        </w:numPr>
+      </w:pPr>
+      <w:r>
+        <w:t xml:space="preserve">The implementation follows real-world freelancing platform </w:t>
+      </w:r>
+      <w:proofErr w:type="spellStart"/>
+      <w:r>
+        <w:t>behavior</w:t>
+      </w:r>
+      <w:proofErr w:type="spellEnd"/>
+      <w:r>
+        <w:t>.</w:t>
+      </w:r>
+    </w:p>
+    <w:p>
+      <w:pPr>
+        <w:pStyle w:val="ListParagraph"/>
+        <w:numPr>
+          <w:ilvl w:val="0"/>
+          <w:numId w:val="30"/>
+        </w:numPr>
+      </w:pPr>
+      <w:r>
+        <w:t>This feature improved overall user experience and system reliability.</w:t>
+      </w:r>
+    </w:p>
+    <w:p/>
+    <w:p>
+      <w:pPr>
+        <w:rPr>
+          <w:b/>
+          <w:bCs/>
+        </w:rPr>
+      </w:pPr>
+    </w:p>
+    <w:p/>
+    <w:p>
+      <w:pPr>
+        <w:rPr>
+          <w:b/>
+          <w:bCs/>
+        </w:rPr>
+      </w:pPr>
+    </w:p>
     <w:sectPr>
       <w:pgSz w:w="11906" w:h="16838"/>
       <w:pgMar w:top="1440" w:right="1440" w:bottom="1440" w:left="1440" w:header="708" w:footer="708" w:gutter="0"/>
@@ -1783,6 +2181,119 @@
     </w:lvl>
   </w:abstractNum>
   <w:abstractNum w:abstractNumId="2" w15:restartNumberingAfterBreak="0">
+    <w:nsid w:val="08B1144E"/>
+    <w:multiLevelType w:val="hybridMultilevel"/>
+    <w:tmpl w:val="3D46F834"/>
+    <w:lvl w:ilvl="0" w:tplc="40090001">
+      <w:start w:val="1"/>
+      <w:numFmt w:val="bullet"/>
+      <w:lvlText w:val=""/>
+      <w:lvlJc w:val="left"/>
+      <w:pPr>
+        <w:ind w:left="720" w:hanging="360"/>
+      </w:pPr>
+      <w:rPr>
+        <w:rFonts w:ascii="Symbol" w:hAnsi="Symbol" w:hint="default"/>
+      </w:rPr>
+    </w:lvl>
+    <w:lvl w:ilvl="1" w:tplc="40090003" w:tentative="1">
+      <w:start w:val="1"/>
+      <w:numFmt w:val="bullet"/>
+      <w:lvlText w:val="o"/>
+      <w:lvlJc w:val="left"/>
+      <w:pPr>
+        <w:ind w:left="1440" w:hanging="360"/>
+      </w:pPr>
+      <w:rPr>
+        <w:rFonts w:ascii="Courier New" w:hAnsi="Courier New" w:cs="Courier New" w:hint="default"/>
+      </w:rPr>
+    </w:lvl>
+    <w:lvl w:ilvl="2" w:tplc="40090005" w:tentative="1">
+      <w:start w:val="1"/>
+      <w:numFmt w:val="bullet"/>
+      <w:lvlText w:val=""/>
+      <w:lvlJc w:val="left"/>
+      <w:pPr>
+        <w:ind w:left="2160" w:hanging="360"/>
+      </w:pPr>
+      <w:rPr>
+        <w:rFonts w:ascii="Wingdings" w:hAnsi="Wingdings" w:hint="default"/>
+      </w:rPr>
+    </w:lvl>
+    <w:lvl w:ilvl="3" w:tplc="40090001" w:tentative="1">
+      <w:start w:val="1"/>
+      <w:numFmt w:val="bullet"/>
+      <w:lvlText w:val=""/>
+      <w:lvlJc w:val="left"/>
+      <w:pPr>
+        <w:ind w:left="2880" w:hanging="360"/>
+      </w:pPr>
+      <w:rPr>
+        <w:rFonts w:ascii="Symbol" w:hAnsi="Symbol" w:hint="default"/>
+      </w:rPr>
+    </w:lvl>
+    <w:lvl w:ilvl="4" w:tplc="40090003" w:tentative="1">
+      <w:start w:val="1"/>
+      <w:numFmt w:val="bullet"/>
+      <w:lvlText w:val="o"/>
+      <w:lvlJc w:val="left"/>
+      <w:pPr>
+        <w:ind w:left="3600" w:hanging="360"/>
+      </w:pPr>
+      <w:rPr>
+        <w:rFonts w:ascii="Courier New" w:hAnsi="Courier New" w:cs="Courier New" w:hint="default"/>
+      </w:rPr>
+    </w:lvl>
+    <w:lvl w:ilvl="5" w:tplc="40090005" w:tentative="1">
+      <w:start w:val="1"/>
+      <w:numFmt w:val="bullet"/>
+      <w:lvlText w:val=""/>
+      <w:lvlJc w:val="left"/>
+      <w:pPr>
+        <w:ind w:left="4320" w:hanging="360"/>
+      </w:pPr>
+      <w:rPr>
+        <w:rFonts w:ascii="Wingdings" w:hAnsi="Wingdings" w:hint="default"/>
+      </w:rPr>
+    </w:lvl>
+    <w:lvl w:ilvl="6" w:tplc="40090001" w:tentative="1">
+      <w:start w:val="1"/>
+      <w:numFmt w:val="bullet"/>
+      <w:lvlText w:val=""/>
+      <w:lvlJc w:val="left"/>
+      <w:pPr>
+        <w:ind w:left="5040" w:hanging="360"/>
+      </w:pPr>
+      <w:rPr>
+        <w:rFonts w:ascii="Symbol" w:hAnsi="Symbol" w:hint="default"/>
+      </w:rPr>
+    </w:lvl>
+    <w:lvl w:ilvl="7" w:tplc="40090003" w:tentative="1">
+      <w:start w:val="1"/>
+      <w:numFmt w:val="bullet"/>
+      <w:lvlText w:val="o"/>
+      <w:lvlJc w:val="left"/>
+      <w:pPr>
+        <w:ind w:left="5760" w:hanging="360"/>
+      </w:pPr>
+      <w:rPr>
+        <w:rFonts w:ascii="Courier New" w:hAnsi="Courier New" w:cs="Courier New" w:hint="default"/>
+      </w:rPr>
+    </w:lvl>
+    <w:lvl w:ilvl="8" w:tplc="40090005" w:tentative="1">
+      <w:start w:val="1"/>
+      <w:numFmt w:val="bullet"/>
+      <w:lvlText w:val=""/>
+      <w:lvlJc w:val="left"/>
+      <w:pPr>
+        <w:ind w:left="6480" w:hanging="360"/>
+      </w:pPr>
+      <w:rPr>
+        <w:rFonts w:ascii="Wingdings" w:hAnsi="Wingdings" w:hint="default"/>
+      </w:rPr>
+    </w:lvl>
+  </w:abstractNum>
+  <w:abstractNum w:abstractNumId="3" w15:restartNumberingAfterBreak="0">
     <w:nsid w:val="0A2273B2"/>
     <w:multiLevelType w:val="hybridMultilevel"/>
     <w:tmpl w:val="66B8367E"/>
@@ -1895,7 +2406,7 @@
       </w:rPr>
     </w:lvl>
   </w:abstractNum>
-  <w:abstractNum w:abstractNumId="3" w15:restartNumberingAfterBreak="0">
+  <w:abstractNum w:abstractNumId="4" w15:restartNumberingAfterBreak="0">
     <w:nsid w:val="1B803F99"/>
     <w:multiLevelType w:val="hybridMultilevel"/>
     <w:tmpl w:val="4926CCEE"/>
@@ -2008,7 +2519,7 @@
       </w:rPr>
     </w:lvl>
   </w:abstractNum>
-  <w:abstractNum w:abstractNumId="4" w15:restartNumberingAfterBreak="0">
+  <w:abstractNum w:abstractNumId="5" w15:restartNumberingAfterBreak="0">
     <w:nsid w:val="1F814FDD"/>
     <w:multiLevelType w:val="hybridMultilevel"/>
     <w:tmpl w:val="2586016A"/>
@@ -2121,7 +2632,7 @@
       </w:rPr>
     </w:lvl>
   </w:abstractNum>
-  <w:abstractNum w:abstractNumId="5" w15:restartNumberingAfterBreak="0">
+  <w:abstractNum w:abstractNumId="6" w15:restartNumberingAfterBreak="0">
     <w:nsid w:val="23C20A93"/>
     <w:multiLevelType w:val="hybridMultilevel"/>
     <w:tmpl w:val="82F2DE08"/>
@@ -2234,7 +2745,7 @@
       </w:rPr>
     </w:lvl>
   </w:abstractNum>
-  <w:abstractNum w:abstractNumId="6" w15:restartNumberingAfterBreak="0">
+  <w:abstractNum w:abstractNumId="7" w15:restartNumberingAfterBreak="0">
     <w:nsid w:val="24C60442"/>
     <w:multiLevelType w:val="hybridMultilevel"/>
     <w:tmpl w:val="3320B020"/>
@@ -2346,7 +2857,120 @@
       </w:rPr>
     </w:lvl>
   </w:abstractNum>
-  <w:abstractNum w:abstractNumId="7" w15:restartNumberingAfterBreak="0">
+  <w:abstractNum w:abstractNumId="8" w15:restartNumberingAfterBreak="0">
+    <w:nsid w:val="277143E4"/>
+    <w:multiLevelType w:val="hybridMultilevel"/>
+    <w:tmpl w:val="7DFEEF64"/>
+    <w:lvl w:ilvl="0" w:tplc="40090001">
+      <w:start w:val="1"/>
+      <w:numFmt w:val="bullet"/>
+      <w:lvlText w:val=""/>
+      <w:lvlJc w:val="left"/>
+      <w:pPr>
+        <w:ind w:left="720" w:hanging="360"/>
+      </w:pPr>
+      <w:rPr>
+        <w:rFonts w:ascii="Symbol" w:hAnsi="Symbol" w:hint="default"/>
+      </w:rPr>
+    </w:lvl>
+    <w:lvl w:ilvl="1" w:tplc="40090003" w:tentative="1">
+      <w:start w:val="1"/>
+      <w:numFmt w:val="bullet"/>
+      <w:lvlText w:val="o"/>
+      <w:lvlJc w:val="left"/>
+      <w:pPr>
+        <w:ind w:left="1440" w:hanging="360"/>
+      </w:pPr>
+      <w:rPr>
+        <w:rFonts w:ascii="Courier New" w:hAnsi="Courier New" w:cs="Courier New" w:hint="default"/>
+      </w:rPr>
+    </w:lvl>
+    <w:lvl w:ilvl="2" w:tplc="40090005" w:tentative="1">
+      <w:start w:val="1"/>
+      <w:numFmt w:val="bullet"/>
+      <w:lvlText w:val=""/>
+      <w:lvlJc w:val="left"/>
+      <w:pPr>
+        <w:ind w:left="2160" w:hanging="360"/>
+      </w:pPr>
+      <w:rPr>
+        <w:rFonts w:ascii="Wingdings" w:hAnsi="Wingdings" w:hint="default"/>
+      </w:rPr>
+    </w:lvl>
+    <w:lvl w:ilvl="3" w:tplc="40090001" w:tentative="1">
+      <w:start w:val="1"/>
+      <w:numFmt w:val="bullet"/>
+      <w:lvlText w:val=""/>
+      <w:lvlJc w:val="left"/>
+      <w:pPr>
+        <w:ind w:left="2880" w:hanging="360"/>
+      </w:pPr>
+      <w:rPr>
+        <w:rFonts w:ascii="Symbol" w:hAnsi="Symbol" w:hint="default"/>
+      </w:rPr>
+    </w:lvl>
+    <w:lvl w:ilvl="4" w:tplc="40090003" w:tentative="1">
+      <w:start w:val="1"/>
+      <w:numFmt w:val="bullet"/>
+      <w:lvlText w:val="o"/>
+      <w:lvlJc w:val="left"/>
+      <w:pPr>
+        <w:ind w:left="3600" w:hanging="360"/>
+      </w:pPr>
+      <w:rPr>
+        <w:rFonts w:ascii="Courier New" w:hAnsi="Courier New" w:cs="Courier New" w:hint="default"/>
+      </w:rPr>
+    </w:lvl>
+    <w:lvl w:ilvl="5" w:tplc="40090005" w:tentative="1">
+      <w:start w:val="1"/>
+      <w:numFmt w:val="bullet"/>
+      <w:lvlText w:val=""/>
+      <w:lvlJc w:val="left"/>
+      <w:pPr>
+        <w:ind w:left="4320" w:hanging="360"/>
+      </w:pPr>
+      <w:rPr>
+        <w:rFonts w:ascii="Wingdings" w:hAnsi="Wingdings" w:hint="default"/>
+      </w:rPr>
+    </w:lvl>
+    <w:lvl w:ilvl="6" w:tplc="40090001" w:tentative="1">
+      <w:start w:val="1"/>
+      <w:numFmt w:val="bullet"/>
+      <w:lvlText w:val=""/>
+      <w:lvlJc w:val="left"/>
+      <w:pPr>
+        <w:ind w:left="5040" w:hanging="360"/>
+      </w:pPr>
+      <w:rPr>
+        <w:rFonts w:ascii="Symbol" w:hAnsi="Symbol" w:hint="default"/>
+      </w:rPr>
+    </w:lvl>
+    <w:lvl w:ilvl="7" w:tplc="40090003" w:tentative="1">
+      <w:start w:val="1"/>
+      <w:numFmt w:val="bullet"/>
+      <w:lvlText w:val="o"/>
+      <w:lvlJc w:val="left"/>
+      <w:pPr>
+        <w:ind w:left="5760" w:hanging="360"/>
+      </w:pPr>
+      <w:rPr>
+        <w:rFonts w:ascii="Courier New" w:hAnsi="Courier New" w:cs="Courier New" w:hint="default"/>
+      </w:rPr>
+    </w:lvl>
+    <w:lvl w:ilvl="8" w:tplc="40090005" w:tentative="1">
+      <w:start w:val="1"/>
+      <w:numFmt w:val="bullet"/>
+      <w:lvlText w:val=""/>
+      <w:lvlJc w:val="left"/>
+      <w:pPr>
+        <w:ind w:left="6480" w:hanging="360"/>
+      </w:pPr>
+      <w:rPr>
+        <w:rFonts w:ascii="Wingdings" w:hAnsi="Wingdings" w:hint="default"/>
+      </w:rPr>
+    </w:lvl>
+  </w:abstractNum>
+  <w:abstractNum w:abstractNumId="9" w15:restartNumberingAfterBreak="0">
     <w:nsid w:val="292475AC"/>
     <w:multiLevelType w:val="hybridMultilevel"/>
     <w:tmpl w:val="29B21EC4"/>
@@ -2459,7 +3083,7 @@
       </w:rPr>
     </w:lvl>
   </w:abstractNum>
-  <w:abstractNum w:abstractNumId="8" w15:restartNumberingAfterBreak="0">
+  <w:abstractNum w:abstractNumId="10" w15:restartNumberingAfterBreak="0">
     <w:nsid w:val="2DAD70F7"/>
     <w:multiLevelType w:val="hybridMultilevel"/>
     <w:tmpl w:val="0078579A"/>
@@ -2572,7 +3196,7 @@
       </w:rPr>
     </w:lvl>
   </w:abstractNum>
-  <w:abstractNum w:abstractNumId="9" w15:restartNumberingAfterBreak="0">
+  <w:abstractNum w:abstractNumId="11" w15:restartNumberingAfterBreak="0">
     <w:nsid w:val="316B0D5B"/>
     <w:multiLevelType w:val="hybridMultilevel"/>
     <w:tmpl w:val="336052C6"/>
@@ -2685,7 +3309,120 @@
       </w:rPr>
     </w:lvl>
   </w:abstractNum>
-  <w:abstractNum w:abstractNumId="10" w15:restartNumberingAfterBreak="0">
+  <w:abstractNum w:abstractNumId="12" w15:restartNumberingAfterBreak="0">
+    <w:nsid w:val="39221606"/>
+    <w:multiLevelType w:val="hybridMultilevel"/>
+    <w:tmpl w:val="461E7782"/>
+    <w:lvl w:ilvl="0" w:tplc="40090001">
+      <w:start w:val="1"/>
+      <w:numFmt w:val="bullet"/>
+      <w:lvlText w:val=""/>
+      <w:lvlJc w:val="left"/>
+      <w:pPr>
+        <w:ind w:left="720" w:hanging="360"/>
+      </w:pPr>
+      <w:rPr>
+        <w:rFonts w:ascii="Symbol" w:hAnsi="Symbol" w:hint="default"/>
+      </w:rPr>
+    </w:lvl>
+    <w:lvl w:ilvl="1" w:tplc="40090003" w:tentative="1">
+      <w:start w:val="1"/>
+      <w:numFmt w:val="bullet"/>
+      <w:lvlText w:val="o"/>
+      <w:lvlJc w:val="left"/>
+      <w:pPr>
+        <w:ind w:left="1440" w:hanging="360"/>
+      </w:pPr>
+      <w:rPr>
+        <w:rFonts w:ascii="Courier New" w:hAnsi="Courier New" w:cs="Courier New" w:hint="default"/>
+      </w:rPr>
+    </w:lvl>
+    <w:lvl w:ilvl="2" w:tplc="40090005" w:tentative="1">
+      <w:start w:val="1"/>
+      <w:numFmt w:val="bullet"/>
+      <w:lvlText w:val=""/>
+      <w:lvlJc w:val="left"/>
+      <w:pPr>
+        <w:ind w:left="2160" w:hanging="360"/>
+      </w:pPr>
+      <w:rPr>
+        <w:rFonts w:ascii="Wingdings" w:hAnsi="Wingdings" w:hint="default"/>
+      </w:rPr>
+    </w:lvl>
+    <w:lvl w:ilvl="3" w:tplc="40090001" w:tentative="1">
+      <w:start w:val="1"/>
+      <w:numFmt w:val="bullet"/>
+      <w:lvlText w:val=""/>
+      <w:lvlJc w:val="left"/>
+      <w:pPr>
+        <w:ind w:left="2880" w:hanging="360"/>
+      </w:pPr>
+      <w:rPr>
+        <w:rFonts w:ascii="Symbol" w:hAnsi="Symbol" w:hint="default"/>
+      </w:rPr>
+    </w:lvl>
+    <w:lvl w:ilvl="4" w:tplc="40090003" w:tentative="1">
+      <w:start w:val="1"/>
+      <w:numFmt w:val="bullet"/>
+      <w:lvlText w:val="o"/>
+      <w:lvlJc w:val="left"/>
+      <w:pPr>
+        <w:ind w:left="3600" w:hanging="360"/>
+      </w:pPr>
+      <w:rPr>
+        <w:rFonts w:ascii="Courier New" w:hAnsi="Courier New" w:cs="Courier New" w:hint="default"/>
+      </w:rPr>
+    </w:lvl>
+    <w:lvl w:ilvl="5" w:tplc="40090005" w:tentative="1">
+      <w:start w:val="1"/>
+      <w:numFmt w:val="bullet"/>
+      <w:lvlText w:val=""/>
+      <w:lvlJc w:val="left"/>
+      <w:pPr>
+        <w:ind w:left="4320" w:hanging="360"/>
+      </w:pPr>
+      <w:rPr>
+        <w:rFonts w:ascii="Wingdings" w:hAnsi="Wingdings" w:hint="default"/>
+      </w:rPr>
+    </w:lvl>
+    <w:lvl w:ilvl="6" w:tplc="40090001" w:tentative="1">
+      <w:start w:val="1"/>
+      <w:numFmt w:val="bullet"/>
+      <w:lvlText w:val=""/>
+      <w:lvlJc w:val="left"/>
+      <w:pPr>
+        <w:ind w:left="5040" w:hanging="360"/>
+      </w:pPr>
+      <w:rPr>
+        <w:rFonts w:ascii="Symbol" w:hAnsi="Symbol" w:hint="default"/>
+      </w:rPr>
+    </w:lvl>
+    <w:lvl w:ilvl="7" w:tplc="40090003" w:tentative="1">
+      <w:start w:val="1"/>
+      <w:numFmt w:val="bullet"/>
+      <w:lvlText w:val="o"/>
+      <w:lvlJc w:val="left"/>
+      <w:pPr>
+        <w:ind w:left="5760" w:hanging="360"/>
+      </w:pPr>
+      <w:rPr>
+        <w:rFonts w:ascii="Courier New" w:hAnsi="Courier New" w:cs="Courier New" w:hint="default"/>
+      </w:rPr>
+    </w:lvl>
+    <w:lvl w:ilvl="8" w:tplc="40090005" w:tentative="1">
+      <w:start w:val="1"/>
+      <w:numFmt w:val="bullet"/>
+      <w:lvlText w:val=""/>
+      <w:lvlJc w:val="left"/>
+      <w:pPr>
+        <w:ind w:left="6480" w:hanging="360"/>
+      </w:pPr>
+      <w:rPr>
+        <w:rFonts w:ascii="Wingdings" w:hAnsi="Wingdings" w:hint="default"/>
+      </w:rPr>
+    </w:lvl>
+  </w:abstractNum>
+  <w:abstractNum w:abstractNumId="13" w15:restartNumberingAfterBreak="0">
     <w:nsid w:val="41CE3009"/>
     <w:multiLevelType w:val="hybridMultilevel"/>
     <w:tmpl w:val="15E2C20A"/>
@@ -2798,7 +3535,7 @@
       </w:rPr>
     </w:lvl>
   </w:abstractNum>
-  <w:abstractNum w:abstractNumId="11" w15:restartNumberingAfterBreak="0">
+  <w:abstractNum w:abstractNumId="14" w15:restartNumberingAfterBreak="0">
     <w:nsid w:val="488A0F16"/>
     <w:multiLevelType w:val="hybridMultilevel"/>
     <w:tmpl w:val="7B969234"/>
@@ -2911,7 +3648,7 @@
       </w:rPr>
     </w:lvl>
   </w:abstractNum>
-  <w:abstractNum w:abstractNumId="12" w15:restartNumberingAfterBreak="0">
+  <w:abstractNum w:abstractNumId="15" w15:restartNumberingAfterBreak="0">
     <w:nsid w:val="4B246D0C"/>
     <w:multiLevelType w:val="multilevel"/>
     <w:tmpl w:val="6F442762"/>
@@ -3028,7 +3765,120 @@
       </w:pPr>
     </w:lvl>
   </w:abstractNum>
-  <w:abstractNum w:abstractNumId="13" w15:restartNumberingAfterBreak="0">
+  <w:abstractNum w:abstractNumId="16" w15:restartNumberingAfterBreak="0">
+    <w:nsid w:val="4C800702"/>
+    <w:multiLevelType w:val="hybridMultilevel"/>
+    <w:tmpl w:val="154425B2"/>
+    <w:lvl w:ilvl="0" w:tplc="40090001">
+      <w:start w:val="1"/>
+      <w:numFmt w:val="bullet"/>
+      <w:lvlText w:val=""/>
+      <w:lvlJc w:val="left"/>
+      <w:pPr>
+        <w:ind w:left="720" w:hanging="360"/>
+      </w:pPr>
+      <w:rPr>
+        <w:rFonts w:ascii="Symbol" w:hAnsi="Symbol" w:hint="default"/>
+      </w:rPr>
+    </w:lvl>
+    <w:lvl w:ilvl="1" w:tplc="40090003" w:tentative="1">
+      <w:start w:val="1"/>
+      <w:numFmt w:val="bullet"/>
+      <w:lvlText w:val="o"/>
+      <w:lvlJc w:val="left"/>
+      <w:pPr>
+        <w:ind w:left="1440" w:hanging="360"/>
+      </w:pPr>
+      <w:rPr>
+        <w:rFonts w:ascii="Courier New" w:hAnsi="Courier New" w:cs="Courier New" w:hint="default"/>
+      </w:rPr>
+    </w:lvl>
+    <w:lvl w:ilvl="2" w:tplc="40090005" w:tentative="1">
+      <w:start w:val="1"/>
+      <w:numFmt w:val="bullet"/>
+      <w:lvlText w:val=""/>
+      <w:lvlJc w:val="left"/>
+      <w:pPr>
+        <w:ind w:left="2160" w:hanging="360"/>
+      </w:pPr>
+      <w:rPr>
+        <w:rFonts w:ascii="Wingdings" w:hAnsi="Wingdings" w:hint="default"/>
+      </w:rPr>
+    </w:lvl>
+    <w:lvl w:ilvl="3" w:tplc="40090001" w:tentative="1">
+      <w:start w:val="1"/>
+      <w:numFmt w:val="bullet"/>
+      <w:lvlText w:val=""/>
+      <w:lvlJc w:val="left"/>
+      <w:pPr>
+        <w:ind w:left="2880" w:hanging="360"/>
+      </w:pPr>
+      <w:rPr>
+        <w:rFonts w:ascii="Symbol" w:hAnsi="Symbol" w:hint="default"/>
+      </w:rPr>
+    </w:lvl>
+    <w:lvl w:ilvl="4" w:tplc="40090003" w:tentative="1">
+      <w:start w:val="1"/>
+      <w:numFmt w:val="bullet"/>
+      <w:lvlText w:val="o"/>
+      <w:lvlJc w:val="left"/>
+      <w:pPr>
+        <w:ind w:left="3600" w:hanging="360"/>
+      </w:pPr>
+      <w:rPr>
+        <w:rFonts w:ascii="Courier New" w:hAnsi="Courier New" w:cs="Courier New" w:hint="default"/>
+      </w:rPr>
+    </w:lvl>
+    <w:lvl w:ilvl="5" w:tplc="40090005" w:tentative="1">
+      <w:start w:val="1"/>
+      <w:numFmt w:val="bullet"/>
+      <w:lvlText w:val=""/>
+      <w:lvlJc w:val="left"/>
+      <w:pPr>
+        <w:ind w:left="4320" w:hanging="360"/>
+      </w:pPr>
+      <w:rPr>
+        <w:rFonts w:ascii="Wingdings" w:hAnsi="Wingdings" w:hint="default"/>
+      </w:rPr>
+    </w:lvl>
+    <w:lvl w:ilvl="6" w:tplc="40090001" w:tentative="1">
+      <w:start w:val="1"/>
+      <w:numFmt w:val="bullet"/>
+      <w:lvlText w:val=""/>
+      <w:lvlJc w:val="left"/>
+      <w:pPr>
+        <w:ind w:left="5040" w:hanging="360"/>
+      </w:pPr>
+      <w:rPr>
+        <w:rFonts w:ascii="Symbol" w:hAnsi="Symbol" w:hint="default"/>
+      </w:rPr>
+    </w:lvl>
+    <w:lvl w:ilvl="7" w:tplc="40090003" w:tentative="1">
+      <w:start w:val="1"/>
+      <w:numFmt w:val="bullet"/>
+      <w:lvlText w:val="o"/>
+      <w:lvlJc w:val="left"/>
+      <w:pPr>
+        <w:ind w:left="5760" w:hanging="360"/>
+      </w:pPr>
+      <w:rPr>
+        <w:rFonts w:ascii="Courier New" w:hAnsi="Courier New" w:cs="Courier New" w:hint="default"/>
+      </w:rPr>
+    </w:lvl>
+    <w:lvl w:ilvl="8" w:tplc="40090005" w:tentative="1">
+      <w:start w:val="1"/>
+      <w:numFmt w:val="bullet"/>
+      <w:lvlText w:val=""/>
+      <w:lvlJc w:val="left"/>
+      <w:pPr>
+        <w:ind w:left="6480" w:hanging="360"/>
+      </w:pPr>
+      <w:rPr>
+        <w:rFonts w:ascii="Wingdings" w:hAnsi="Wingdings" w:hint="default"/>
+      </w:rPr>
+    </w:lvl>
+  </w:abstractNum>
+  <w:abstractNum w:abstractNumId="17" w15:restartNumberingAfterBreak="0">
     <w:nsid w:val="4D0A2E56"/>
     <w:multiLevelType w:val="hybridMultilevel"/>
     <w:tmpl w:val="CAE2C78E"/>
@@ -3141,7 +3991,7 @@
       </w:rPr>
     </w:lvl>
   </w:abstractNum>
-  <w:abstractNum w:abstractNumId="14" w15:restartNumberingAfterBreak="0">
+  <w:abstractNum w:abstractNumId="18" w15:restartNumberingAfterBreak="0">
     <w:nsid w:val="4F595BE2"/>
     <w:multiLevelType w:val="hybridMultilevel"/>
     <w:tmpl w:val="574ECA40"/>
@@ -3254,7 +4104,7 @@
       </w:rPr>
     </w:lvl>
   </w:abstractNum>
-  <w:abstractNum w:abstractNumId="15" w15:restartNumberingAfterBreak="0">
+  <w:abstractNum w:abstractNumId="19" w15:restartNumberingAfterBreak="0">
     <w:nsid w:val="54520A9E"/>
     <w:multiLevelType w:val="hybridMultilevel"/>
     <w:tmpl w:val="F5AA2196"/>
@@ -3366,7 +4216,7 @@
       </w:rPr>
     </w:lvl>
   </w:abstractNum>
-  <w:abstractNum w:abstractNumId="16" w15:restartNumberingAfterBreak="0">
+  <w:abstractNum w:abstractNumId="20" w15:restartNumberingAfterBreak="0">
     <w:nsid w:val="60254225"/>
     <w:multiLevelType w:val="hybridMultilevel"/>
     <w:tmpl w:val="BD40DEFC"/>
@@ -3479,7 +4329,7 @@
       </w:rPr>
     </w:lvl>
   </w:abstractNum>
-  <w:abstractNum w:abstractNumId="17" w15:restartNumberingAfterBreak="0">
+  <w:abstractNum w:abstractNumId="21" w15:restartNumberingAfterBreak="0">
     <w:nsid w:val="638B08B9"/>
     <w:multiLevelType w:val="hybridMultilevel"/>
     <w:tmpl w:val="C0DE9AD0"/>
@@ -3592,7 +4442,7 @@
       </w:rPr>
     </w:lvl>
   </w:abstractNum>
-  <w:abstractNum w:abstractNumId="18" w15:restartNumberingAfterBreak="0">
+  <w:abstractNum w:abstractNumId="22" w15:restartNumberingAfterBreak="0">
     <w:nsid w:val="65C15F04"/>
     <w:multiLevelType w:val="hybridMultilevel"/>
     <w:tmpl w:val="AAE22DC6"/>
@@ -3705,7 +4555,7 @@
       </w:rPr>
     </w:lvl>
   </w:abstractNum>
-  <w:abstractNum w:abstractNumId="19" w15:restartNumberingAfterBreak="0">
+  <w:abstractNum w:abstractNumId="23" w15:restartNumberingAfterBreak="0">
     <w:nsid w:val="65CC11E3"/>
     <w:multiLevelType w:val="hybridMultilevel"/>
     <w:tmpl w:val="D24E9F3E"/>
@@ -3818,7 +4668,7 @@
       </w:rPr>
     </w:lvl>
   </w:abstractNum>
-  <w:abstractNum w:abstractNumId="20" w15:restartNumberingAfterBreak="0">
+  <w:abstractNum w:abstractNumId="24" w15:restartNumberingAfterBreak="0">
     <w:nsid w:val="66C9697E"/>
     <w:multiLevelType w:val="hybridMultilevel"/>
     <w:tmpl w:val="C3B6C59A"/>
@@ -3931,7 +4781,7 @@
       </w:rPr>
     </w:lvl>
   </w:abstractNum>
-  <w:abstractNum w:abstractNumId="21" w15:restartNumberingAfterBreak="0">
+  <w:abstractNum w:abstractNumId="25" w15:restartNumberingAfterBreak="0">
     <w:nsid w:val="6ACD0F01"/>
     <w:multiLevelType w:val="hybridMultilevel"/>
     <w:tmpl w:val="A7B68500"/>
@@ -4044,7 +4894,7 @@
       </w:rPr>
     </w:lvl>
   </w:abstractNum>
-  <w:abstractNum w:abstractNumId="22" w15:restartNumberingAfterBreak="0">
+  <w:abstractNum w:abstractNumId="26" w15:restartNumberingAfterBreak="0">
     <w:nsid w:val="6B015827"/>
     <w:multiLevelType w:val="hybridMultilevel"/>
     <w:tmpl w:val="55E226A2"/>
@@ -4157,7 +5007,7 @@
       </w:rPr>
     </w:lvl>
   </w:abstractNum>
-  <w:abstractNum w:abstractNumId="23" w15:restartNumberingAfterBreak="0">
+  <w:abstractNum w:abstractNumId="27" w15:restartNumberingAfterBreak="0">
     <w:nsid w:val="6F625EC2"/>
     <w:multiLevelType w:val="hybridMultilevel"/>
     <w:tmpl w:val="2AE4B4D6"/>
@@ -4270,7 +5120,7 @@
       </w:rPr>
     </w:lvl>
   </w:abstractNum>
-  <w:abstractNum w:abstractNumId="24" w15:restartNumberingAfterBreak="0">
+  <w:abstractNum w:abstractNumId="28" w15:restartNumberingAfterBreak="0">
     <w:nsid w:val="777C1447"/>
     <w:multiLevelType w:val="hybridMultilevel"/>
     <w:tmpl w:val="2416BB6C"/>
@@ -4383,7 +5233,7 @@
       </w:rPr>
     </w:lvl>
   </w:abstractNum>
-  <w:abstractNum w:abstractNumId="25" w15:restartNumberingAfterBreak="0">
+  <w:abstractNum w:abstractNumId="29" w15:restartNumberingAfterBreak="0">
     <w:nsid w:val="7E7D6259"/>
     <w:multiLevelType w:val="multilevel"/>
     <w:tmpl w:val="7A4E95CC"/>
@@ -4533,82 +5383,94 @@
     </w:lvl>
   </w:abstractNum>
   <w:num w:numId="1" w16cid:durableId="302540296">
-    <w:abstractNumId w:val="12"/>
+    <w:abstractNumId w:val="15"/>
   </w:num>
   <w:num w:numId="2" w16cid:durableId="801533826">
-    <w:abstractNumId w:val="3"/>
+    <w:abstractNumId w:val="4"/>
   </w:num>
   <w:num w:numId="3" w16cid:durableId="1090085842">
-    <w:abstractNumId w:val="15"/>
+    <w:abstractNumId w:val="19"/>
   </w:num>
   <w:num w:numId="4" w16cid:durableId="2094278168">
+    <w:abstractNumId w:val="9"/>
+  </w:num>
+  <w:num w:numId="5" w16cid:durableId="1470631233">
     <w:abstractNumId w:val="7"/>
   </w:num>
-  <w:num w:numId="5" w16cid:durableId="1470631233">
-    <w:abstractNumId w:val="6"/>
+  <w:num w:numId="6" w16cid:durableId="292291985">
+    <w:abstractNumId w:val="13"/>
   </w:num>
-  <w:num w:numId="6" w16cid:durableId="292291985">
+  <w:num w:numId="7" w16cid:durableId="1572497750">
+    <w:abstractNumId w:val="22"/>
+  </w:num>
+  <w:num w:numId="8" w16cid:durableId="1857233425">
     <w:abstractNumId w:val="10"/>
   </w:num>
-  <w:num w:numId="7" w16cid:durableId="1572497750">
-    <w:abstractNumId w:val="18"/>
-  </w:num>
-  <w:num w:numId="8" w16cid:durableId="1857233425">
-    <w:abstractNumId w:val="8"/>
-  </w:num>
   <w:num w:numId="9" w16cid:durableId="1648245262">
-    <w:abstractNumId w:val="22"/>
+    <w:abstractNumId w:val="26"/>
   </w:num>
   <w:num w:numId="10" w16cid:durableId="1775203513">
-    <w:abstractNumId w:val="5"/>
+    <w:abstractNumId w:val="6"/>
   </w:num>
   <w:num w:numId="11" w16cid:durableId="61604717">
     <w:abstractNumId w:val="1"/>
   </w:num>
   <w:num w:numId="12" w16cid:durableId="1521235920">
-    <w:abstractNumId w:val="16"/>
+    <w:abstractNumId w:val="20"/>
   </w:num>
   <w:num w:numId="13" w16cid:durableId="1938437491">
-    <w:abstractNumId w:val="11"/>
+    <w:abstractNumId w:val="14"/>
   </w:num>
   <w:num w:numId="14" w16cid:durableId="2050760789">
-    <w:abstractNumId w:val="4"/>
+    <w:abstractNumId w:val="5"/>
   </w:num>
   <w:num w:numId="15" w16cid:durableId="807475260">
-    <w:abstractNumId w:val="20"/>
+    <w:abstractNumId w:val="24"/>
   </w:num>
   <w:num w:numId="16" w16cid:durableId="520751904">
+    <w:abstractNumId w:val="29"/>
+  </w:num>
+  <w:num w:numId="17" w16cid:durableId="967466663">
+    <w:abstractNumId w:val="23"/>
+  </w:num>
+  <w:num w:numId="18" w16cid:durableId="1440640803">
+    <w:abstractNumId w:val="21"/>
+  </w:num>
+  <w:num w:numId="19" w16cid:durableId="245697195">
+    <w:abstractNumId w:val="27"/>
+  </w:num>
+  <w:num w:numId="20" w16cid:durableId="2014336664">
+    <w:abstractNumId w:val="17"/>
+  </w:num>
+  <w:num w:numId="21" w16cid:durableId="1493250954">
+    <w:abstractNumId w:val="28"/>
+  </w:num>
+  <w:num w:numId="22" w16cid:durableId="1349058828">
     <w:abstractNumId w:val="25"/>
   </w:num>
-  <w:num w:numId="17" w16cid:durableId="967466663">
-    <w:abstractNumId w:val="19"/>
-  </w:num>
-  <w:num w:numId="18" w16cid:durableId="1440640803">
-    <w:abstractNumId w:val="17"/>
-  </w:num>
-  <w:num w:numId="19" w16cid:durableId="245697195">
-    <w:abstractNumId w:val="23"/>
-  </w:num>
-  <w:num w:numId="20" w16cid:durableId="2014336664">
-    <w:abstractNumId w:val="13"/>
-  </w:num>
-  <w:num w:numId="21" w16cid:durableId="1493250954">
-    <w:abstractNumId w:val="24"/>
-  </w:num>
-  <w:num w:numId="22" w16cid:durableId="1349058828">
-    <w:abstractNumId w:val="21"/>
-  </w:num>
   <w:num w:numId="23" w16cid:durableId="225184161">
-    <w:abstractNumId w:val="2"/>
+    <w:abstractNumId w:val="3"/>
   </w:num>
   <w:num w:numId="24" w16cid:durableId="931279800">
-    <w:abstractNumId w:val="14"/>
+    <w:abstractNumId w:val="18"/>
   </w:num>
   <w:num w:numId="25" w16cid:durableId="594943502">
-    <w:abstractNumId w:val="9"/>
+    <w:abstractNumId w:val="11"/>
   </w:num>
   <w:num w:numId="26" w16cid:durableId="84350710">
     <w:abstractNumId w:val="0"/>
+  </w:num>
+  <w:num w:numId="27" w16cid:durableId="249510522">
+    <w:abstractNumId w:val="8"/>
+  </w:num>
+  <w:num w:numId="28" w16cid:durableId="1835758771">
+    <w:abstractNumId w:val="16"/>
+  </w:num>
+  <w:num w:numId="29" w16cid:durableId="1924023397">
+    <w:abstractNumId w:val="2"/>
+  </w:num>
+  <w:num w:numId="30" w16cid:durableId="951396041">
+    <w:abstractNumId w:val="12"/>
   </w:num>
 </w:numbering>
 </file>

</xml_diff>

<commit_message>
Updating till week 8
</commit_message>
<xml_diff>
--- a/Task doc.docx
+++ b/Task doc.docx
@@ -1919,23 +1919,340 @@
       </w:r>
     </w:p>
     <w:p/>
-    <w:p>
-      <w:pPr>
-        <w:rPr>
-          <w:b/>
-          <w:bCs/>
-        </w:rPr>
-      </w:pPr>
-    </w:p>
     <w:p/>
-    <w:p>
-      <w:pPr>
-        <w:rPr>
-          <w:b/>
-          <w:bCs/>
-        </w:rPr>
-      </w:pPr>
-    </w:p>
+    <w:p/>
+    <w:p/>
+    <w:p>
+      <w:pPr>
+        <w:rPr>
+          <w:b/>
+          <w:bCs/>
+          <w:sz w:val="32"/>
+          <w:szCs w:val="32"/>
+        </w:rPr>
+      </w:pPr>
+      <w:r>
+        <w:rPr>
+          <w:b/>
+          <w:bCs/>
+          <w:sz w:val="32"/>
+          <w:szCs w:val="32"/>
+        </w:rPr>
+        <w:lastRenderedPageBreak/>
+        <w:t xml:space="preserve">WEEK 7 &amp; </w:t>
+      </w:r>
+      <w:r>
+        <w:rPr>
+          <w:b/>
+          <w:bCs/>
+          <w:sz w:val="32"/>
+          <w:szCs w:val="32"/>
+        </w:rPr>
+        <w:t>8:</w:t>
+      </w:r>
+    </w:p>
+    <w:p>
+      <w:pPr>
+        <w:rPr>
+          <w:b/>
+          <w:bCs/>
+        </w:rPr>
+      </w:pPr>
+      <w:r>
+        <w:rPr>
+          <w:b/>
+          <w:bCs/>
+        </w:rPr>
+        <w:t>TASK GIVEN:</w:t>
+      </w:r>
+    </w:p>
+    <w:p>
+      <w:pPr>
+        <w:pStyle w:val="ListParagraph"/>
+        <w:numPr>
+          <w:ilvl w:val="0"/>
+          <w:numId w:val="32"/>
+        </w:numPr>
+      </w:pPr>
+      <w:r>
+        <w:t>Build client &amp; freelancer dashboards (active projects, proposals, contracts).</w:t>
+      </w:r>
+    </w:p>
+    <w:p>
+      <w:pPr>
+        <w:pStyle w:val="ListParagraph"/>
+        <w:numPr>
+          <w:ilvl w:val="0"/>
+          <w:numId w:val="32"/>
+        </w:numPr>
+      </w:pPr>
+      <w:r>
+        <w:t>Add validations, error handling, form UX polish, and responsive design.</w:t>
+      </w:r>
+    </w:p>
+    <w:p>
+      <w:pPr>
+        <w:pStyle w:val="ListParagraph"/>
+        <w:numPr>
+          <w:ilvl w:val="0"/>
+          <w:numId w:val="32"/>
+        </w:numPr>
+      </w:pPr>
+      <w:r>
+        <w:t>Unit &amp; integration tests for key endpoints; basic frontend tests.</w:t>
+      </w:r>
+    </w:p>
+    <w:p>
+      <w:pPr>
+        <w:pStyle w:val="ListParagraph"/>
+        <w:numPr>
+          <w:ilvl w:val="0"/>
+          <w:numId w:val="32"/>
+        </w:numPr>
+      </w:pPr>
+      <w:r>
+        <w:t>Deploy backend and frontend (Render/Heroku/AWS). Use PostgreSQL in production, configure environment variables, CORS, SSL.</w:t>
+      </w:r>
+    </w:p>
+    <w:p>
+      <w:pPr>
+        <w:pStyle w:val="ListParagraph"/>
+        <w:numPr>
+          <w:ilvl w:val="0"/>
+          <w:numId w:val="32"/>
+        </w:numPr>
+      </w:pPr>
+      <w:r>
+        <w:t>Final documentation, sample seed data, and demo scripts.</w:t>
+      </w:r>
+    </w:p>
+    <w:p/>
+    <w:p>
+      <w:pPr>
+        <w:rPr>
+          <w:b/>
+          <w:bCs/>
+        </w:rPr>
+      </w:pPr>
+      <w:r>
+        <w:rPr>
+          <w:b/>
+          <w:bCs/>
+        </w:rPr>
+        <w:t>LEARNING OUTCOMES:</w:t>
+      </w:r>
+    </w:p>
+    <w:p>
+      <w:pPr>
+        <w:pStyle w:val="ListParagraph"/>
+        <w:numPr>
+          <w:ilvl w:val="0"/>
+          <w:numId w:val="30"/>
+        </w:numPr>
+      </w:pPr>
+      <w:r>
+        <w:t>Developed role-based client and freelancer dashboards.</w:t>
+      </w:r>
+    </w:p>
+    <w:p>
+      <w:pPr>
+        <w:pStyle w:val="ListParagraph"/>
+        <w:numPr>
+          <w:ilvl w:val="0"/>
+          <w:numId w:val="30"/>
+        </w:numPr>
+      </w:pPr>
+      <w:r>
+        <w:t>Implemented form validation, error handling, and responsive UI.</w:t>
+      </w:r>
+    </w:p>
+    <w:p>
+      <w:pPr>
+        <w:pStyle w:val="ListParagraph"/>
+        <w:numPr>
+          <w:ilvl w:val="0"/>
+          <w:numId w:val="30"/>
+        </w:numPr>
+      </w:pPr>
+      <w:r>
+        <w:t>Gained experience in unit and integration testing.</w:t>
+      </w:r>
+    </w:p>
+    <w:p>
+      <w:pPr>
+        <w:pStyle w:val="ListParagraph"/>
+        <w:numPr>
+          <w:ilvl w:val="0"/>
+          <w:numId w:val="30"/>
+        </w:numPr>
+      </w:pPr>
+      <w:r>
+        <w:t>Learned full-stack deployment with PostgreSQL and secure configurations.</w:t>
+      </w:r>
+    </w:p>
+    <w:p>
+      <w:pPr>
+        <w:pStyle w:val="ListParagraph"/>
+      </w:pPr>
+    </w:p>
+    <w:p>
+      <w:pPr>
+        <w:rPr>
+          <w:b/>
+          <w:bCs/>
+        </w:rPr>
+      </w:pPr>
+      <w:r>
+        <w:rPr>
+          <w:b/>
+          <w:bCs/>
+        </w:rPr>
+        <w:t xml:space="preserve">CHALLENGES </w:t>
+      </w:r>
+      <w:r>
+        <w:rPr>
+          <w:b/>
+          <w:bCs/>
+        </w:rPr>
+        <w:t>FACED:</w:t>
+      </w:r>
+    </w:p>
+    <w:p>
+      <w:pPr>
+        <w:pStyle w:val="ListParagraph"/>
+        <w:numPr>
+          <w:ilvl w:val="0"/>
+          <w:numId w:val="30"/>
+        </w:numPr>
+      </w:pPr>
+      <w:r>
+        <w:t>Managing role-specific data and dashboard logic.</w:t>
+      </w:r>
+    </w:p>
+    <w:p>
+      <w:pPr>
+        <w:pStyle w:val="ListParagraph"/>
+        <w:numPr>
+          <w:ilvl w:val="0"/>
+          <w:numId w:val="30"/>
+        </w:numPr>
+      </w:pPr>
+      <w:r>
+        <w:t>Handling validation and error states across forms.</w:t>
+      </w:r>
+    </w:p>
+    <w:p>
+      <w:pPr>
+        <w:pStyle w:val="ListParagraph"/>
+        <w:numPr>
+          <w:ilvl w:val="0"/>
+          <w:numId w:val="30"/>
+        </w:numPr>
+      </w:pPr>
+      <w:r>
+        <w:t>Resolving deployment and environment configuration issues.</w:t>
+      </w:r>
+    </w:p>
+    <w:p>
+      <w:pPr>
+        <w:pStyle w:val="ListParagraph"/>
+        <w:numPr>
+          <w:ilvl w:val="0"/>
+          <w:numId w:val="30"/>
+        </w:numPr>
+      </w:pPr>
+      <w:r>
+        <w:t>Writing and maintaining reliable backend and frontend tests.</w:t>
+      </w:r>
+    </w:p>
+    <w:p>
+      <w:pPr>
+        <w:pStyle w:val="ListParagraph"/>
+      </w:pPr>
+    </w:p>
+    <w:p>
+      <w:pPr>
+        <w:rPr>
+          <w:b/>
+          <w:bCs/>
+        </w:rPr>
+      </w:pPr>
+      <w:r>
+        <w:rPr>
+          <w:b/>
+          <w:bCs/>
+        </w:rPr>
+        <w:t>CONCLUSION:</w:t>
+      </w:r>
+    </w:p>
+    <w:p>
+      <w:pPr>
+        <w:pStyle w:val="ListParagraph"/>
+        <w:numPr>
+          <w:ilvl w:val="0"/>
+          <w:numId w:val="34"/>
+        </w:numPr>
+      </w:pPr>
+      <w:r>
+        <w:t>Successfully delivered functional and responsive dashboards.</w:t>
+      </w:r>
+    </w:p>
+    <w:p>
+      <w:pPr>
+        <w:pStyle w:val="ListParagraph"/>
+        <w:numPr>
+          <w:ilvl w:val="0"/>
+          <w:numId w:val="34"/>
+        </w:numPr>
+      </w:pPr>
+      <w:r>
+        <w:t>Improved system reliability through validations and testing.</w:t>
+      </w:r>
+    </w:p>
+    <w:p>
+      <w:pPr>
+        <w:pStyle w:val="ListParagraph"/>
+        <w:numPr>
+          <w:ilvl w:val="0"/>
+          <w:numId w:val="34"/>
+        </w:numPr>
+      </w:pPr>
+      <w:r>
+        <w:t>Achieved secure and scalable production deployment.</w:t>
+      </w:r>
+    </w:p>
+    <w:p>
+      <w:pPr>
+        <w:pStyle w:val="ListParagraph"/>
+        <w:numPr>
+          <w:ilvl w:val="0"/>
+          <w:numId w:val="34"/>
+        </w:numPr>
+      </w:pPr>
+      <w:r>
+        <w:t>Strengthened end-to-end full-stack development skills.</w:t>
+      </w:r>
+    </w:p>
+    <w:p>
+      <w:pPr>
+        <w:rPr>
+          <w:b/>
+          <w:bCs/>
+        </w:rPr>
+      </w:pPr>
+    </w:p>
+    <w:p/>
+    <w:p/>
+    <w:p>
+      <w:pPr>
+        <w:rPr>
+          <w:b/>
+          <w:bCs/>
+        </w:rPr>
+      </w:pPr>
+    </w:p>
+    <w:p/>
+    <w:p/>
     <w:sectPr>
       <w:pgSz w:w="11906" w:h="16838"/>
       <w:pgMar w:top="1440" w:right="1440" w:bottom="1440" w:left="1440" w:header="708" w:footer="708" w:gutter="0"/>
@@ -2407,6 +2724,119 @@
     </w:lvl>
   </w:abstractNum>
   <w:abstractNum w:abstractNumId="4" w15:restartNumberingAfterBreak="0">
+    <w:nsid w:val="1B55369C"/>
+    <w:multiLevelType w:val="hybridMultilevel"/>
+    <w:tmpl w:val="87322F2A"/>
+    <w:lvl w:ilvl="0" w:tplc="40090001">
+      <w:start w:val="1"/>
+      <w:numFmt w:val="bullet"/>
+      <w:lvlText w:val=""/>
+      <w:lvlJc w:val="left"/>
+      <w:pPr>
+        <w:ind w:left="720" w:hanging="360"/>
+      </w:pPr>
+      <w:rPr>
+        <w:rFonts w:ascii="Symbol" w:hAnsi="Symbol" w:hint="default"/>
+      </w:rPr>
+    </w:lvl>
+    <w:lvl w:ilvl="1" w:tplc="40090003" w:tentative="1">
+      <w:start w:val="1"/>
+      <w:numFmt w:val="bullet"/>
+      <w:lvlText w:val="o"/>
+      <w:lvlJc w:val="left"/>
+      <w:pPr>
+        <w:ind w:left="1440" w:hanging="360"/>
+      </w:pPr>
+      <w:rPr>
+        <w:rFonts w:ascii="Courier New" w:hAnsi="Courier New" w:cs="Courier New" w:hint="default"/>
+      </w:rPr>
+    </w:lvl>
+    <w:lvl w:ilvl="2" w:tplc="40090005" w:tentative="1">
+      <w:start w:val="1"/>
+      <w:numFmt w:val="bullet"/>
+      <w:lvlText w:val=""/>
+      <w:lvlJc w:val="left"/>
+      <w:pPr>
+        <w:ind w:left="2160" w:hanging="360"/>
+      </w:pPr>
+      <w:rPr>
+        <w:rFonts w:ascii="Wingdings" w:hAnsi="Wingdings" w:hint="default"/>
+      </w:rPr>
+    </w:lvl>
+    <w:lvl w:ilvl="3" w:tplc="40090001" w:tentative="1">
+      <w:start w:val="1"/>
+      <w:numFmt w:val="bullet"/>
+      <w:lvlText w:val=""/>
+      <w:lvlJc w:val="left"/>
+      <w:pPr>
+        <w:ind w:left="2880" w:hanging="360"/>
+      </w:pPr>
+      <w:rPr>
+        <w:rFonts w:ascii="Symbol" w:hAnsi="Symbol" w:hint="default"/>
+      </w:rPr>
+    </w:lvl>
+    <w:lvl w:ilvl="4" w:tplc="40090003" w:tentative="1">
+      <w:start w:val="1"/>
+      <w:numFmt w:val="bullet"/>
+      <w:lvlText w:val="o"/>
+      <w:lvlJc w:val="left"/>
+      <w:pPr>
+        <w:ind w:left="3600" w:hanging="360"/>
+      </w:pPr>
+      <w:rPr>
+        <w:rFonts w:ascii="Courier New" w:hAnsi="Courier New" w:cs="Courier New" w:hint="default"/>
+      </w:rPr>
+    </w:lvl>
+    <w:lvl w:ilvl="5" w:tplc="40090005" w:tentative="1">
+      <w:start w:val="1"/>
+      <w:numFmt w:val="bullet"/>
+      <w:lvlText w:val=""/>
+      <w:lvlJc w:val="left"/>
+      <w:pPr>
+        <w:ind w:left="4320" w:hanging="360"/>
+      </w:pPr>
+      <w:rPr>
+        <w:rFonts w:ascii="Wingdings" w:hAnsi="Wingdings" w:hint="default"/>
+      </w:rPr>
+    </w:lvl>
+    <w:lvl w:ilvl="6" w:tplc="40090001" w:tentative="1">
+      <w:start w:val="1"/>
+      <w:numFmt w:val="bullet"/>
+      <w:lvlText w:val=""/>
+      <w:lvlJc w:val="left"/>
+      <w:pPr>
+        <w:ind w:left="5040" w:hanging="360"/>
+      </w:pPr>
+      <w:rPr>
+        <w:rFonts w:ascii="Symbol" w:hAnsi="Symbol" w:hint="default"/>
+      </w:rPr>
+    </w:lvl>
+    <w:lvl w:ilvl="7" w:tplc="40090003" w:tentative="1">
+      <w:start w:val="1"/>
+      <w:numFmt w:val="bullet"/>
+      <w:lvlText w:val="o"/>
+      <w:lvlJc w:val="left"/>
+      <w:pPr>
+        <w:ind w:left="5760" w:hanging="360"/>
+      </w:pPr>
+      <w:rPr>
+        <w:rFonts w:ascii="Courier New" w:hAnsi="Courier New" w:cs="Courier New" w:hint="default"/>
+      </w:rPr>
+    </w:lvl>
+    <w:lvl w:ilvl="8" w:tplc="40090005" w:tentative="1">
+      <w:start w:val="1"/>
+      <w:numFmt w:val="bullet"/>
+      <w:lvlText w:val=""/>
+      <w:lvlJc w:val="left"/>
+      <w:pPr>
+        <w:ind w:left="6480" w:hanging="360"/>
+      </w:pPr>
+      <w:rPr>
+        <w:rFonts w:ascii="Wingdings" w:hAnsi="Wingdings" w:hint="default"/>
+      </w:rPr>
+    </w:lvl>
+  </w:abstractNum>
+  <w:abstractNum w:abstractNumId="5" w15:restartNumberingAfterBreak="0">
     <w:nsid w:val="1B803F99"/>
     <w:multiLevelType w:val="hybridMultilevel"/>
     <w:tmpl w:val="4926CCEE"/>
@@ -2519,7 +2949,120 @@
       </w:rPr>
     </w:lvl>
   </w:abstractNum>
-  <w:abstractNum w:abstractNumId="5" w15:restartNumberingAfterBreak="0">
+  <w:abstractNum w:abstractNumId="6" w15:restartNumberingAfterBreak="0">
+    <w:nsid w:val="1D6D239E"/>
+    <w:multiLevelType w:val="hybridMultilevel"/>
+    <w:tmpl w:val="3ABA81AE"/>
+    <w:lvl w:ilvl="0" w:tplc="40090001">
+      <w:start w:val="1"/>
+      <w:numFmt w:val="bullet"/>
+      <w:lvlText w:val=""/>
+      <w:lvlJc w:val="left"/>
+      <w:pPr>
+        <w:ind w:left="720" w:hanging="360"/>
+      </w:pPr>
+      <w:rPr>
+        <w:rFonts w:ascii="Symbol" w:hAnsi="Symbol" w:hint="default"/>
+      </w:rPr>
+    </w:lvl>
+    <w:lvl w:ilvl="1" w:tplc="40090003" w:tentative="1">
+      <w:start w:val="1"/>
+      <w:numFmt w:val="bullet"/>
+      <w:lvlText w:val="o"/>
+      <w:lvlJc w:val="left"/>
+      <w:pPr>
+        <w:ind w:left="1440" w:hanging="360"/>
+      </w:pPr>
+      <w:rPr>
+        <w:rFonts w:ascii="Courier New" w:hAnsi="Courier New" w:cs="Courier New" w:hint="default"/>
+      </w:rPr>
+    </w:lvl>
+    <w:lvl w:ilvl="2" w:tplc="40090005" w:tentative="1">
+      <w:start w:val="1"/>
+      <w:numFmt w:val="bullet"/>
+      <w:lvlText w:val=""/>
+      <w:lvlJc w:val="left"/>
+      <w:pPr>
+        <w:ind w:left="2160" w:hanging="360"/>
+      </w:pPr>
+      <w:rPr>
+        <w:rFonts w:ascii="Wingdings" w:hAnsi="Wingdings" w:hint="default"/>
+      </w:rPr>
+    </w:lvl>
+    <w:lvl w:ilvl="3" w:tplc="40090001" w:tentative="1">
+      <w:start w:val="1"/>
+      <w:numFmt w:val="bullet"/>
+      <w:lvlText w:val=""/>
+      <w:lvlJc w:val="left"/>
+      <w:pPr>
+        <w:ind w:left="2880" w:hanging="360"/>
+      </w:pPr>
+      <w:rPr>
+        <w:rFonts w:ascii="Symbol" w:hAnsi="Symbol" w:hint="default"/>
+      </w:rPr>
+    </w:lvl>
+    <w:lvl w:ilvl="4" w:tplc="40090003" w:tentative="1">
+      <w:start w:val="1"/>
+      <w:numFmt w:val="bullet"/>
+      <w:lvlText w:val="o"/>
+      <w:lvlJc w:val="left"/>
+      <w:pPr>
+        <w:ind w:left="3600" w:hanging="360"/>
+      </w:pPr>
+      <w:rPr>
+        <w:rFonts w:ascii="Courier New" w:hAnsi="Courier New" w:cs="Courier New" w:hint="default"/>
+      </w:rPr>
+    </w:lvl>
+    <w:lvl w:ilvl="5" w:tplc="40090005" w:tentative="1">
+      <w:start w:val="1"/>
+      <w:numFmt w:val="bullet"/>
+      <w:lvlText w:val=""/>
+      <w:lvlJc w:val="left"/>
+      <w:pPr>
+        <w:ind w:left="4320" w:hanging="360"/>
+      </w:pPr>
+      <w:rPr>
+        <w:rFonts w:ascii="Wingdings" w:hAnsi="Wingdings" w:hint="default"/>
+      </w:rPr>
+    </w:lvl>
+    <w:lvl w:ilvl="6" w:tplc="40090001" w:tentative="1">
+      <w:start w:val="1"/>
+      <w:numFmt w:val="bullet"/>
+      <w:lvlText w:val=""/>
+      <w:lvlJc w:val="left"/>
+      <w:pPr>
+        <w:ind w:left="5040" w:hanging="360"/>
+      </w:pPr>
+      <w:rPr>
+        <w:rFonts w:ascii="Symbol" w:hAnsi="Symbol" w:hint="default"/>
+      </w:rPr>
+    </w:lvl>
+    <w:lvl w:ilvl="7" w:tplc="40090003" w:tentative="1">
+      <w:start w:val="1"/>
+      <w:numFmt w:val="bullet"/>
+      <w:lvlText w:val="o"/>
+      <w:lvlJc w:val="left"/>
+      <w:pPr>
+        <w:ind w:left="5760" w:hanging="360"/>
+      </w:pPr>
+      <w:rPr>
+        <w:rFonts w:ascii="Courier New" w:hAnsi="Courier New" w:cs="Courier New" w:hint="default"/>
+      </w:rPr>
+    </w:lvl>
+    <w:lvl w:ilvl="8" w:tplc="40090005" w:tentative="1">
+      <w:start w:val="1"/>
+      <w:numFmt w:val="bullet"/>
+      <w:lvlText w:val=""/>
+      <w:lvlJc w:val="left"/>
+      <w:pPr>
+        <w:ind w:left="6480" w:hanging="360"/>
+      </w:pPr>
+      <w:rPr>
+        <w:rFonts w:ascii="Wingdings" w:hAnsi="Wingdings" w:hint="default"/>
+      </w:rPr>
+    </w:lvl>
+  </w:abstractNum>
+  <w:abstractNum w:abstractNumId="7" w15:restartNumberingAfterBreak="0">
     <w:nsid w:val="1F814FDD"/>
     <w:multiLevelType w:val="hybridMultilevel"/>
     <w:tmpl w:val="2586016A"/>
@@ -2632,7 +3175,120 @@
       </w:rPr>
     </w:lvl>
   </w:abstractNum>
-  <w:abstractNum w:abstractNumId="6" w15:restartNumberingAfterBreak="0">
+  <w:abstractNum w:abstractNumId="8" w15:restartNumberingAfterBreak="0">
+    <w:nsid w:val="206504D7"/>
+    <w:multiLevelType w:val="hybridMultilevel"/>
+    <w:tmpl w:val="9E22F918"/>
+    <w:lvl w:ilvl="0" w:tplc="40090001">
+      <w:start w:val="1"/>
+      <w:numFmt w:val="bullet"/>
+      <w:lvlText w:val=""/>
+      <w:lvlJc w:val="left"/>
+      <w:pPr>
+        <w:ind w:left="720" w:hanging="360"/>
+      </w:pPr>
+      <w:rPr>
+        <w:rFonts w:ascii="Symbol" w:hAnsi="Symbol" w:hint="default"/>
+      </w:rPr>
+    </w:lvl>
+    <w:lvl w:ilvl="1" w:tplc="40090003" w:tentative="1">
+      <w:start w:val="1"/>
+      <w:numFmt w:val="bullet"/>
+      <w:lvlText w:val="o"/>
+      <w:lvlJc w:val="left"/>
+      <w:pPr>
+        <w:ind w:left="1440" w:hanging="360"/>
+      </w:pPr>
+      <w:rPr>
+        <w:rFonts w:ascii="Courier New" w:hAnsi="Courier New" w:cs="Courier New" w:hint="default"/>
+      </w:rPr>
+    </w:lvl>
+    <w:lvl w:ilvl="2" w:tplc="40090005" w:tentative="1">
+      <w:start w:val="1"/>
+      <w:numFmt w:val="bullet"/>
+      <w:lvlText w:val=""/>
+      <w:lvlJc w:val="left"/>
+      <w:pPr>
+        <w:ind w:left="2160" w:hanging="360"/>
+      </w:pPr>
+      <w:rPr>
+        <w:rFonts w:ascii="Wingdings" w:hAnsi="Wingdings" w:hint="default"/>
+      </w:rPr>
+    </w:lvl>
+    <w:lvl w:ilvl="3" w:tplc="40090001" w:tentative="1">
+      <w:start w:val="1"/>
+      <w:numFmt w:val="bullet"/>
+      <w:lvlText w:val=""/>
+      <w:lvlJc w:val="left"/>
+      <w:pPr>
+        <w:ind w:left="2880" w:hanging="360"/>
+      </w:pPr>
+      <w:rPr>
+        <w:rFonts w:ascii="Symbol" w:hAnsi="Symbol" w:hint="default"/>
+      </w:rPr>
+    </w:lvl>
+    <w:lvl w:ilvl="4" w:tplc="40090003" w:tentative="1">
+      <w:start w:val="1"/>
+      <w:numFmt w:val="bullet"/>
+      <w:lvlText w:val="o"/>
+      <w:lvlJc w:val="left"/>
+      <w:pPr>
+        <w:ind w:left="3600" w:hanging="360"/>
+      </w:pPr>
+      <w:rPr>
+        <w:rFonts w:ascii="Courier New" w:hAnsi="Courier New" w:cs="Courier New" w:hint="default"/>
+      </w:rPr>
+    </w:lvl>
+    <w:lvl w:ilvl="5" w:tplc="40090005" w:tentative="1">
+      <w:start w:val="1"/>
+      <w:numFmt w:val="bullet"/>
+      <w:lvlText w:val=""/>
+      <w:lvlJc w:val="left"/>
+      <w:pPr>
+        <w:ind w:left="4320" w:hanging="360"/>
+      </w:pPr>
+      <w:rPr>
+        <w:rFonts w:ascii="Wingdings" w:hAnsi="Wingdings" w:hint="default"/>
+      </w:rPr>
+    </w:lvl>
+    <w:lvl w:ilvl="6" w:tplc="40090001" w:tentative="1">
+      <w:start w:val="1"/>
+      <w:numFmt w:val="bullet"/>
+      <w:lvlText w:val=""/>
+      <w:lvlJc w:val="left"/>
+      <w:pPr>
+        <w:ind w:left="5040" w:hanging="360"/>
+      </w:pPr>
+      <w:rPr>
+        <w:rFonts w:ascii="Symbol" w:hAnsi="Symbol" w:hint="default"/>
+      </w:rPr>
+    </w:lvl>
+    <w:lvl w:ilvl="7" w:tplc="40090003" w:tentative="1">
+      <w:start w:val="1"/>
+      <w:numFmt w:val="bullet"/>
+      <w:lvlText w:val="o"/>
+      <w:lvlJc w:val="left"/>
+      <w:pPr>
+        <w:ind w:left="5760" w:hanging="360"/>
+      </w:pPr>
+      <w:rPr>
+        <w:rFonts w:ascii="Courier New" w:hAnsi="Courier New" w:cs="Courier New" w:hint="default"/>
+      </w:rPr>
+    </w:lvl>
+    <w:lvl w:ilvl="8" w:tplc="40090005" w:tentative="1">
+      <w:start w:val="1"/>
+      <w:numFmt w:val="bullet"/>
+      <w:lvlText w:val=""/>
+      <w:lvlJc w:val="left"/>
+      <w:pPr>
+        <w:ind w:left="6480" w:hanging="360"/>
+      </w:pPr>
+      <w:rPr>
+        <w:rFonts w:ascii="Wingdings" w:hAnsi="Wingdings" w:hint="default"/>
+      </w:rPr>
+    </w:lvl>
+  </w:abstractNum>
+  <w:abstractNum w:abstractNumId="9" w15:restartNumberingAfterBreak="0">
     <w:nsid w:val="23C20A93"/>
     <w:multiLevelType w:val="hybridMultilevel"/>
     <w:tmpl w:val="82F2DE08"/>
@@ -2745,7 +3401,7 @@
       </w:rPr>
     </w:lvl>
   </w:abstractNum>
-  <w:abstractNum w:abstractNumId="7" w15:restartNumberingAfterBreak="0">
+  <w:abstractNum w:abstractNumId="10" w15:restartNumberingAfterBreak="0">
     <w:nsid w:val="24C60442"/>
     <w:multiLevelType w:val="hybridMultilevel"/>
     <w:tmpl w:val="3320B020"/>
@@ -2857,7 +3513,7 @@
       </w:rPr>
     </w:lvl>
   </w:abstractNum>
-  <w:abstractNum w:abstractNumId="8" w15:restartNumberingAfterBreak="0">
+  <w:abstractNum w:abstractNumId="11" w15:restartNumberingAfterBreak="0">
     <w:nsid w:val="277143E4"/>
     <w:multiLevelType w:val="hybridMultilevel"/>
     <w:tmpl w:val="7DFEEF64"/>
@@ -2970,7 +3626,7 @@
       </w:rPr>
     </w:lvl>
   </w:abstractNum>
-  <w:abstractNum w:abstractNumId="9" w15:restartNumberingAfterBreak="0">
+  <w:abstractNum w:abstractNumId="12" w15:restartNumberingAfterBreak="0">
     <w:nsid w:val="292475AC"/>
     <w:multiLevelType w:val="hybridMultilevel"/>
     <w:tmpl w:val="29B21EC4"/>
@@ -3083,7 +3739,7 @@
       </w:rPr>
     </w:lvl>
   </w:abstractNum>
-  <w:abstractNum w:abstractNumId="10" w15:restartNumberingAfterBreak="0">
+  <w:abstractNum w:abstractNumId="13" w15:restartNumberingAfterBreak="0">
     <w:nsid w:val="2DAD70F7"/>
     <w:multiLevelType w:val="hybridMultilevel"/>
     <w:tmpl w:val="0078579A"/>
@@ -3196,7 +3852,7 @@
       </w:rPr>
     </w:lvl>
   </w:abstractNum>
-  <w:abstractNum w:abstractNumId="11" w15:restartNumberingAfterBreak="0">
+  <w:abstractNum w:abstractNumId="14" w15:restartNumberingAfterBreak="0">
     <w:nsid w:val="316B0D5B"/>
     <w:multiLevelType w:val="hybridMultilevel"/>
     <w:tmpl w:val="336052C6"/>
@@ -3309,7 +3965,7 @@
       </w:rPr>
     </w:lvl>
   </w:abstractNum>
-  <w:abstractNum w:abstractNumId="12" w15:restartNumberingAfterBreak="0">
+  <w:abstractNum w:abstractNumId="15" w15:restartNumberingAfterBreak="0">
     <w:nsid w:val="39221606"/>
     <w:multiLevelType w:val="hybridMultilevel"/>
     <w:tmpl w:val="461E7782"/>
@@ -3422,7 +4078,7 @@
       </w:rPr>
     </w:lvl>
   </w:abstractNum>
-  <w:abstractNum w:abstractNumId="13" w15:restartNumberingAfterBreak="0">
+  <w:abstractNum w:abstractNumId="16" w15:restartNumberingAfterBreak="0">
     <w:nsid w:val="41CE3009"/>
     <w:multiLevelType w:val="hybridMultilevel"/>
     <w:tmpl w:val="15E2C20A"/>
@@ -3535,7 +4191,7 @@
       </w:rPr>
     </w:lvl>
   </w:abstractNum>
-  <w:abstractNum w:abstractNumId="14" w15:restartNumberingAfterBreak="0">
+  <w:abstractNum w:abstractNumId="17" w15:restartNumberingAfterBreak="0">
     <w:nsid w:val="488A0F16"/>
     <w:multiLevelType w:val="hybridMultilevel"/>
     <w:tmpl w:val="7B969234"/>
@@ -3648,7 +4304,7 @@
       </w:rPr>
     </w:lvl>
   </w:abstractNum>
-  <w:abstractNum w:abstractNumId="15" w15:restartNumberingAfterBreak="0">
+  <w:abstractNum w:abstractNumId="18" w15:restartNumberingAfterBreak="0">
     <w:nsid w:val="4B246D0C"/>
     <w:multiLevelType w:val="multilevel"/>
     <w:tmpl w:val="6F442762"/>
@@ -3765,7 +4421,7 @@
       </w:pPr>
     </w:lvl>
   </w:abstractNum>
-  <w:abstractNum w:abstractNumId="16" w15:restartNumberingAfterBreak="0">
+  <w:abstractNum w:abstractNumId="19" w15:restartNumberingAfterBreak="0">
     <w:nsid w:val="4C800702"/>
     <w:multiLevelType w:val="hybridMultilevel"/>
     <w:tmpl w:val="154425B2"/>
@@ -3878,7 +4534,7 @@
       </w:rPr>
     </w:lvl>
   </w:abstractNum>
-  <w:abstractNum w:abstractNumId="17" w15:restartNumberingAfterBreak="0">
+  <w:abstractNum w:abstractNumId="20" w15:restartNumberingAfterBreak="0">
     <w:nsid w:val="4D0A2E56"/>
     <w:multiLevelType w:val="hybridMultilevel"/>
     <w:tmpl w:val="CAE2C78E"/>
@@ -3991,7 +4647,7 @@
       </w:rPr>
     </w:lvl>
   </w:abstractNum>
-  <w:abstractNum w:abstractNumId="18" w15:restartNumberingAfterBreak="0">
+  <w:abstractNum w:abstractNumId="21" w15:restartNumberingAfterBreak="0">
     <w:nsid w:val="4F595BE2"/>
     <w:multiLevelType w:val="hybridMultilevel"/>
     <w:tmpl w:val="574ECA40"/>
@@ -4104,7 +4760,7 @@
       </w:rPr>
     </w:lvl>
   </w:abstractNum>
-  <w:abstractNum w:abstractNumId="19" w15:restartNumberingAfterBreak="0">
+  <w:abstractNum w:abstractNumId="22" w15:restartNumberingAfterBreak="0">
     <w:nsid w:val="54520A9E"/>
     <w:multiLevelType w:val="hybridMultilevel"/>
     <w:tmpl w:val="F5AA2196"/>
@@ -4216,7 +4872,7 @@
       </w:rPr>
     </w:lvl>
   </w:abstractNum>
-  <w:abstractNum w:abstractNumId="20" w15:restartNumberingAfterBreak="0">
+  <w:abstractNum w:abstractNumId="23" w15:restartNumberingAfterBreak="0">
     <w:nsid w:val="60254225"/>
     <w:multiLevelType w:val="hybridMultilevel"/>
     <w:tmpl w:val="BD40DEFC"/>
@@ -4329,7 +4985,7 @@
       </w:rPr>
     </w:lvl>
   </w:abstractNum>
-  <w:abstractNum w:abstractNumId="21" w15:restartNumberingAfterBreak="0">
+  <w:abstractNum w:abstractNumId="24" w15:restartNumberingAfterBreak="0">
     <w:nsid w:val="638B08B9"/>
     <w:multiLevelType w:val="hybridMultilevel"/>
     <w:tmpl w:val="C0DE9AD0"/>
@@ -4442,7 +5098,120 @@
       </w:rPr>
     </w:lvl>
   </w:abstractNum>
-  <w:abstractNum w:abstractNumId="22" w15:restartNumberingAfterBreak="0">
+  <w:abstractNum w:abstractNumId="25" w15:restartNumberingAfterBreak="0">
+    <w:nsid w:val="659A226F"/>
+    <w:multiLevelType w:val="hybridMultilevel"/>
+    <w:tmpl w:val="7A26A83E"/>
+    <w:lvl w:ilvl="0" w:tplc="40090001">
+      <w:start w:val="1"/>
+      <w:numFmt w:val="bullet"/>
+      <w:lvlText w:val=""/>
+      <w:lvlJc w:val="left"/>
+      <w:pPr>
+        <w:ind w:left="720" w:hanging="360"/>
+      </w:pPr>
+      <w:rPr>
+        <w:rFonts w:ascii="Symbol" w:hAnsi="Symbol" w:hint="default"/>
+      </w:rPr>
+    </w:lvl>
+    <w:lvl w:ilvl="1" w:tplc="40090003" w:tentative="1">
+      <w:start w:val="1"/>
+      <w:numFmt w:val="bullet"/>
+      <w:lvlText w:val="o"/>
+      <w:lvlJc w:val="left"/>
+      <w:pPr>
+        <w:ind w:left="1440" w:hanging="360"/>
+      </w:pPr>
+      <w:rPr>
+        <w:rFonts w:ascii="Courier New" w:hAnsi="Courier New" w:cs="Courier New" w:hint="default"/>
+      </w:rPr>
+    </w:lvl>
+    <w:lvl w:ilvl="2" w:tplc="40090005" w:tentative="1">
+      <w:start w:val="1"/>
+      <w:numFmt w:val="bullet"/>
+      <w:lvlText w:val=""/>
+      <w:lvlJc w:val="left"/>
+      <w:pPr>
+        <w:ind w:left="2160" w:hanging="360"/>
+      </w:pPr>
+      <w:rPr>
+        <w:rFonts w:ascii="Wingdings" w:hAnsi="Wingdings" w:hint="default"/>
+      </w:rPr>
+    </w:lvl>
+    <w:lvl w:ilvl="3" w:tplc="40090001" w:tentative="1">
+      <w:start w:val="1"/>
+      <w:numFmt w:val="bullet"/>
+      <w:lvlText w:val=""/>
+      <w:lvlJc w:val="left"/>
+      <w:pPr>
+        <w:ind w:left="2880" w:hanging="360"/>
+      </w:pPr>
+      <w:rPr>
+        <w:rFonts w:ascii="Symbol" w:hAnsi="Symbol" w:hint="default"/>
+      </w:rPr>
+    </w:lvl>
+    <w:lvl w:ilvl="4" w:tplc="40090003" w:tentative="1">
+      <w:start w:val="1"/>
+      <w:numFmt w:val="bullet"/>
+      <w:lvlText w:val="o"/>
+      <w:lvlJc w:val="left"/>
+      <w:pPr>
+        <w:ind w:left="3600" w:hanging="360"/>
+      </w:pPr>
+      <w:rPr>
+        <w:rFonts w:ascii="Courier New" w:hAnsi="Courier New" w:cs="Courier New" w:hint="default"/>
+      </w:rPr>
+    </w:lvl>
+    <w:lvl w:ilvl="5" w:tplc="40090005" w:tentative="1">
+      <w:start w:val="1"/>
+      <w:numFmt w:val="bullet"/>
+      <w:lvlText w:val=""/>
+      <w:lvlJc w:val="left"/>
+      <w:pPr>
+        <w:ind w:left="4320" w:hanging="360"/>
+      </w:pPr>
+      <w:rPr>
+        <w:rFonts w:ascii="Wingdings" w:hAnsi="Wingdings" w:hint="default"/>
+      </w:rPr>
+    </w:lvl>
+    <w:lvl w:ilvl="6" w:tplc="40090001" w:tentative="1">
+      <w:start w:val="1"/>
+      <w:numFmt w:val="bullet"/>
+      <w:lvlText w:val=""/>
+      <w:lvlJc w:val="left"/>
+      <w:pPr>
+        <w:ind w:left="5040" w:hanging="360"/>
+      </w:pPr>
+      <w:rPr>
+        <w:rFonts w:ascii="Symbol" w:hAnsi="Symbol" w:hint="default"/>
+      </w:rPr>
+    </w:lvl>
+    <w:lvl w:ilvl="7" w:tplc="40090003" w:tentative="1">
+      <w:start w:val="1"/>
+      <w:numFmt w:val="bullet"/>
+      <w:lvlText w:val="o"/>
+      <w:lvlJc w:val="left"/>
+      <w:pPr>
+        <w:ind w:left="5760" w:hanging="360"/>
+      </w:pPr>
+      <w:rPr>
+        <w:rFonts w:ascii="Courier New" w:hAnsi="Courier New" w:cs="Courier New" w:hint="default"/>
+      </w:rPr>
+    </w:lvl>
+    <w:lvl w:ilvl="8" w:tplc="40090005" w:tentative="1">
+      <w:start w:val="1"/>
+      <w:numFmt w:val="bullet"/>
+      <w:lvlText w:val=""/>
+      <w:lvlJc w:val="left"/>
+      <w:pPr>
+        <w:ind w:left="6480" w:hanging="360"/>
+      </w:pPr>
+      <w:rPr>
+        <w:rFonts w:ascii="Wingdings" w:hAnsi="Wingdings" w:hint="default"/>
+      </w:rPr>
+    </w:lvl>
+  </w:abstractNum>
+  <w:abstractNum w:abstractNumId="26" w15:restartNumberingAfterBreak="0">
     <w:nsid w:val="65C15F04"/>
     <w:multiLevelType w:val="hybridMultilevel"/>
     <w:tmpl w:val="AAE22DC6"/>
@@ -4555,7 +5324,7 @@
       </w:rPr>
     </w:lvl>
   </w:abstractNum>
-  <w:abstractNum w:abstractNumId="23" w15:restartNumberingAfterBreak="0">
+  <w:abstractNum w:abstractNumId="27" w15:restartNumberingAfterBreak="0">
     <w:nsid w:val="65CC11E3"/>
     <w:multiLevelType w:val="hybridMultilevel"/>
     <w:tmpl w:val="D24E9F3E"/>
@@ -4668,7 +5437,7 @@
       </w:rPr>
     </w:lvl>
   </w:abstractNum>
-  <w:abstractNum w:abstractNumId="24" w15:restartNumberingAfterBreak="0">
+  <w:abstractNum w:abstractNumId="28" w15:restartNumberingAfterBreak="0">
     <w:nsid w:val="66C9697E"/>
     <w:multiLevelType w:val="hybridMultilevel"/>
     <w:tmpl w:val="C3B6C59A"/>
@@ -4781,7 +5550,7 @@
       </w:rPr>
     </w:lvl>
   </w:abstractNum>
-  <w:abstractNum w:abstractNumId="25" w15:restartNumberingAfterBreak="0">
+  <w:abstractNum w:abstractNumId="29" w15:restartNumberingAfterBreak="0">
     <w:nsid w:val="6ACD0F01"/>
     <w:multiLevelType w:val="hybridMultilevel"/>
     <w:tmpl w:val="A7B68500"/>
@@ -4894,7 +5663,7 @@
       </w:rPr>
     </w:lvl>
   </w:abstractNum>
-  <w:abstractNum w:abstractNumId="26" w15:restartNumberingAfterBreak="0">
+  <w:abstractNum w:abstractNumId="30" w15:restartNumberingAfterBreak="0">
     <w:nsid w:val="6B015827"/>
     <w:multiLevelType w:val="hybridMultilevel"/>
     <w:tmpl w:val="55E226A2"/>
@@ -5007,7 +5776,7 @@
       </w:rPr>
     </w:lvl>
   </w:abstractNum>
-  <w:abstractNum w:abstractNumId="27" w15:restartNumberingAfterBreak="0">
+  <w:abstractNum w:abstractNumId="31" w15:restartNumberingAfterBreak="0">
     <w:nsid w:val="6F625EC2"/>
     <w:multiLevelType w:val="hybridMultilevel"/>
     <w:tmpl w:val="2AE4B4D6"/>
@@ -5120,7 +5889,7 @@
       </w:rPr>
     </w:lvl>
   </w:abstractNum>
-  <w:abstractNum w:abstractNumId="28" w15:restartNumberingAfterBreak="0">
+  <w:abstractNum w:abstractNumId="32" w15:restartNumberingAfterBreak="0">
     <w:nsid w:val="777C1447"/>
     <w:multiLevelType w:val="hybridMultilevel"/>
     <w:tmpl w:val="2416BB6C"/>
@@ -5233,7 +6002,7 @@
       </w:rPr>
     </w:lvl>
   </w:abstractNum>
-  <w:abstractNum w:abstractNumId="29" w15:restartNumberingAfterBreak="0">
+  <w:abstractNum w:abstractNumId="33" w15:restartNumberingAfterBreak="0">
     <w:nsid w:val="7E7D6259"/>
     <w:multiLevelType w:val="multilevel"/>
     <w:tmpl w:val="7A4E95CC"/>
@@ -5383,94 +6152,106 @@
     </w:lvl>
   </w:abstractNum>
   <w:num w:numId="1" w16cid:durableId="302540296">
-    <w:abstractNumId w:val="15"/>
+    <w:abstractNumId w:val="18"/>
   </w:num>
   <w:num w:numId="2" w16cid:durableId="801533826">
-    <w:abstractNumId w:val="4"/>
+    <w:abstractNumId w:val="5"/>
   </w:num>
   <w:num w:numId="3" w16cid:durableId="1090085842">
-    <w:abstractNumId w:val="19"/>
+    <w:abstractNumId w:val="22"/>
   </w:num>
   <w:num w:numId="4" w16cid:durableId="2094278168">
-    <w:abstractNumId w:val="9"/>
+    <w:abstractNumId w:val="12"/>
   </w:num>
   <w:num w:numId="5" w16cid:durableId="1470631233">
-    <w:abstractNumId w:val="7"/>
+    <w:abstractNumId w:val="10"/>
   </w:num>
   <w:num w:numId="6" w16cid:durableId="292291985">
+    <w:abstractNumId w:val="16"/>
+  </w:num>
+  <w:num w:numId="7" w16cid:durableId="1572497750">
+    <w:abstractNumId w:val="26"/>
+  </w:num>
+  <w:num w:numId="8" w16cid:durableId="1857233425">
     <w:abstractNumId w:val="13"/>
   </w:num>
-  <w:num w:numId="7" w16cid:durableId="1572497750">
-    <w:abstractNumId w:val="22"/>
-  </w:num>
-  <w:num w:numId="8" w16cid:durableId="1857233425">
-    <w:abstractNumId w:val="10"/>
-  </w:num>
   <w:num w:numId="9" w16cid:durableId="1648245262">
-    <w:abstractNumId w:val="26"/>
+    <w:abstractNumId w:val="30"/>
   </w:num>
   <w:num w:numId="10" w16cid:durableId="1775203513">
-    <w:abstractNumId w:val="6"/>
+    <w:abstractNumId w:val="9"/>
   </w:num>
   <w:num w:numId="11" w16cid:durableId="61604717">
     <w:abstractNumId w:val="1"/>
   </w:num>
   <w:num w:numId="12" w16cid:durableId="1521235920">
+    <w:abstractNumId w:val="23"/>
+  </w:num>
+  <w:num w:numId="13" w16cid:durableId="1938437491">
+    <w:abstractNumId w:val="17"/>
+  </w:num>
+  <w:num w:numId="14" w16cid:durableId="2050760789">
+    <w:abstractNumId w:val="7"/>
+  </w:num>
+  <w:num w:numId="15" w16cid:durableId="807475260">
+    <w:abstractNumId w:val="28"/>
+  </w:num>
+  <w:num w:numId="16" w16cid:durableId="520751904">
+    <w:abstractNumId w:val="33"/>
+  </w:num>
+  <w:num w:numId="17" w16cid:durableId="967466663">
+    <w:abstractNumId w:val="27"/>
+  </w:num>
+  <w:num w:numId="18" w16cid:durableId="1440640803">
+    <w:abstractNumId w:val="24"/>
+  </w:num>
+  <w:num w:numId="19" w16cid:durableId="245697195">
+    <w:abstractNumId w:val="31"/>
+  </w:num>
+  <w:num w:numId="20" w16cid:durableId="2014336664">
     <w:abstractNumId w:val="20"/>
   </w:num>
-  <w:num w:numId="13" w16cid:durableId="1938437491">
-    <w:abstractNumId w:val="14"/>
-  </w:num>
-  <w:num w:numId="14" w16cid:durableId="2050760789">
-    <w:abstractNumId w:val="5"/>
-  </w:num>
-  <w:num w:numId="15" w16cid:durableId="807475260">
-    <w:abstractNumId w:val="24"/>
-  </w:num>
-  <w:num w:numId="16" w16cid:durableId="520751904">
-    <w:abstractNumId w:val="29"/>
-  </w:num>
-  <w:num w:numId="17" w16cid:durableId="967466663">
-    <w:abstractNumId w:val="23"/>
-  </w:num>
-  <w:num w:numId="18" w16cid:durableId="1440640803">
-    <w:abstractNumId w:val="21"/>
-  </w:num>
-  <w:num w:numId="19" w16cid:durableId="245697195">
-    <w:abstractNumId w:val="27"/>
-  </w:num>
-  <w:num w:numId="20" w16cid:durableId="2014336664">
-    <w:abstractNumId w:val="17"/>
-  </w:num>
   <w:num w:numId="21" w16cid:durableId="1493250954">
-    <w:abstractNumId w:val="28"/>
+    <w:abstractNumId w:val="32"/>
   </w:num>
   <w:num w:numId="22" w16cid:durableId="1349058828">
-    <w:abstractNumId w:val="25"/>
+    <w:abstractNumId w:val="29"/>
   </w:num>
   <w:num w:numId="23" w16cid:durableId="225184161">
     <w:abstractNumId w:val="3"/>
   </w:num>
   <w:num w:numId="24" w16cid:durableId="931279800">
-    <w:abstractNumId w:val="18"/>
+    <w:abstractNumId w:val="21"/>
   </w:num>
   <w:num w:numId="25" w16cid:durableId="594943502">
-    <w:abstractNumId w:val="11"/>
+    <w:abstractNumId w:val="14"/>
   </w:num>
   <w:num w:numId="26" w16cid:durableId="84350710">
     <w:abstractNumId w:val="0"/>
   </w:num>
   <w:num w:numId="27" w16cid:durableId="249510522">
-    <w:abstractNumId w:val="8"/>
+    <w:abstractNumId w:val="11"/>
   </w:num>
   <w:num w:numId="28" w16cid:durableId="1835758771">
-    <w:abstractNumId w:val="16"/>
+    <w:abstractNumId w:val="19"/>
   </w:num>
   <w:num w:numId="29" w16cid:durableId="1924023397">
     <w:abstractNumId w:val="2"/>
   </w:num>
   <w:num w:numId="30" w16cid:durableId="951396041">
-    <w:abstractNumId w:val="12"/>
+    <w:abstractNumId w:val="15"/>
+  </w:num>
+  <w:num w:numId="31" w16cid:durableId="311372936">
+    <w:abstractNumId w:val="6"/>
+  </w:num>
+  <w:num w:numId="32" w16cid:durableId="1738547591">
+    <w:abstractNumId w:val="25"/>
+  </w:num>
+  <w:num w:numId="33" w16cid:durableId="2137065259">
+    <w:abstractNumId w:val="8"/>
+  </w:num>
+  <w:num w:numId="34" w16cid:durableId="65881096">
+    <w:abstractNumId w:val="4"/>
   </w:num>
 </w:numbering>
 </file>

</xml_diff>